<commit_message>
Design work & code updated
</commit_message>
<xml_diff>
--- a/SinghSukhvinder-255-P1-Design.docx
+++ b/SinghSukhvinder-255-P1-Design.docx
@@ -49,15 +49,62 @@
       <w:pPr>
         <w:rPr>
           <w:rFonts w:ascii="Times New Roman" w:hAnsi="Times New Roman" w:cs="Times New Roman"/>
+          <w:sz w:val="24"/>
+          <w:szCs w:val="24"/>
+        </w:rPr>
+      </w:pPr>
+      <w:r>
+        <w:rPr>
+          <w:rFonts w:ascii="Times New Roman" w:hAnsi="Times New Roman" w:cs="Times New Roman"/>
+          <w:sz w:val="24"/>
+          <w:szCs w:val="24"/>
+        </w:rPr>
+        <w:t xml:space="preserve">Fraction Calculator which can perform various operations </w:t>
+      </w:r>
+      <w:r>
+        <w:rPr>
+          <w:rFonts w:ascii="Times New Roman" w:hAnsi="Times New Roman" w:cs="Times New Roman"/>
+          <w:sz w:val="24"/>
+          <w:szCs w:val="24"/>
+        </w:rPr>
+        <w:t xml:space="preserve">just like a Normal Calculator but for fractions. </w:t>
+      </w:r>
+      <w:r>
+        <w:rPr>
+          <w:rFonts w:ascii="Times New Roman" w:hAnsi="Times New Roman" w:cs="Times New Roman"/>
+          <w:sz w:val="24"/>
+          <w:szCs w:val="24"/>
+        </w:rPr>
+        <w:t>At the program start it’ll give you all the options which you can perform on any fraction after selecting.</w:t>
+      </w:r>
+      <w:r>
+        <w:rPr>
+          <w:rFonts w:ascii="Times New Roman" w:hAnsi="Times New Roman" w:cs="Times New Roman"/>
+          <w:sz w:val="24"/>
+          <w:szCs w:val="24"/>
+        </w:rPr>
+        <w:t xml:space="preserve"> System will give you option to choose fraction randomly or could input at runtime, after that you could enter value or get result according to whatever operation you choose.</w:t>
+      </w:r>
+      <w:r>
+        <w:rPr>
+          <w:rFonts w:ascii="Times New Roman" w:hAnsi="Times New Roman" w:cs="Times New Roman"/>
+          <w:sz w:val="24"/>
+          <w:szCs w:val="24"/>
+        </w:rPr>
+        <w:t xml:space="preserve"> </w:t>
+      </w:r>
+    </w:p>
+    <w:p>
+      <w:pPr>
+        <w:rPr>
+          <w:rFonts w:ascii="Times New Roman" w:hAnsi="Times New Roman" w:cs="Times New Roman"/>
           <w:b/>
           <w:bCs/>
           <w:sz w:val="28"/>
           <w:szCs w:val="28"/>
         </w:rPr>
       </w:pPr>
-    </w:p>
-    <w:p>
-      <w:pPr>
+      <w:r>
         <w:rPr>
           <w:rFonts w:ascii="Times New Roman" w:hAnsi="Times New Roman" w:cs="Times New Roman"/>
           <w:b/>
@@ -65,8 +112,539 @@
           <w:sz w:val="28"/>
           <w:szCs w:val="28"/>
         </w:rPr>
-      </w:pPr>
-      <w:r>
+        <w:t>Function List:</w:t>
+      </w:r>
+    </w:p>
+    <w:p>
+      <w:pPr>
+        <w:pStyle w:val="ListParagraph"/>
+        <w:numPr>
+          <w:ilvl w:val="0"/>
+          <w:numId w:val="2"/>
+        </w:numPr>
+        <w:rPr>
+          <w:rFonts w:ascii="Times New Roman" w:hAnsi="Times New Roman" w:cs="Times New Roman"/>
+          <w:sz w:val="28"/>
+          <w:szCs w:val="28"/>
+        </w:rPr>
+      </w:pPr>
+      <w:r>
+        <w:rPr>
+          <w:rFonts w:ascii="Times New Roman" w:hAnsi="Times New Roman" w:cs="Times New Roman"/>
+          <w:sz w:val="28"/>
+          <w:szCs w:val="28"/>
+        </w:rPr>
+        <w:t>Options()</w:t>
+      </w:r>
+      <w:r>
+        <w:rPr>
+          <w:rFonts w:ascii="Times New Roman" w:hAnsi="Times New Roman" w:cs="Times New Roman"/>
+          <w:sz w:val="28"/>
+          <w:szCs w:val="28"/>
+        </w:rPr>
+        <w:t xml:space="preserve">: </w:t>
+      </w:r>
+      <w:r>
+        <w:rPr>
+          <w:rFonts w:ascii="Times New Roman" w:hAnsi="Times New Roman" w:cs="Times New Roman"/>
+          <w:sz w:val="24"/>
+          <w:szCs w:val="24"/>
+        </w:rPr>
+        <w:t>This function is printing/displaying the options or operations which user could perform on the fraction like add, sub, div, etc.</w:t>
+      </w:r>
+    </w:p>
+    <w:p>
+      <w:pPr>
+        <w:pStyle w:val="ListParagraph"/>
+        <w:rPr>
+          <w:rFonts w:ascii="Times New Roman" w:hAnsi="Times New Roman" w:cs="Times New Roman"/>
+          <w:sz w:val="24"/>
+          <w:szCs w:val="24"/>
+        </w:rPr>
+      </w:pPr>
+      <w:r>
+        <w:rPr>
+          <w:rFonts w:ascii="Times New Roman" w:hAnsi="Times New Roman" w:cs="Times New Roman"/>
+          <w:sz w:val="28"/>
+          <w:szCs w:val="28"/>
+        </w:rPr>
+        <w:t>Function Name</w:t>
+      </w:r>
+      <w:r>
+        <w:rPr>
+          <w:rFonts w:ascii="Times New Roman" w:hAnsi="Times New Roman" w:cs="Times New Roman"/>
+          <w:sz w:val="24"/>
+          <w:szCs w:val="24"/>
+        </w:rPr>
+        <w:t>: option</w:t>
+      </w:r>
+      <w:r>
+        <w:rPr>
+          <w:rFonts w:ascii="Times New Roman" w:hAnsi="Times New Roman" w:cs="Times New Roman"/>
+          <w:sz w:val="24"/>
+          <w:szCs w:val="24"/>
+        </w:rPr>
+        <w:t>s</w:t>
+      </w:r>
+      <w:r>
+        <w:rPr>
+          <w:rFonts w:ascii="Times New Roman" w:hAnsi="Times New Roman" w:cs="Times New Roman"/>
+          <w:sz w:val="24"/>
+          <w:szCs w:val="24"/>
+        </w:rPr>
+        <w:t>()</w:t>
+      </w:r>
+    </w:p>
+    <w:p>
+      <w:pPr>
+        <w:pStyle w:val="ListParagraph"/>
+        <w:rPr>
+          <w:rFonts w:ascii="Times New Roman" w:hAnsi="Times New Roman" w:cs="Times New Roman"/>
+          <w:sz w:val="24"/>
+          <w:szCs w:val="24"/>
+        </w:rPr>
+      </w:pPr>
+      <w:r>
+        <w:rPr>
+          <w:rFonts w:ascii="Times New Roman" w:hAnsi="Times New Roman" w:cs="Times New Roman"/>
+          <w:sz w:val="28"/>
+          <w:szCs w:val="28"/>
+        </w:rPr>
+        <w:t xml:space="preserve">Return Value: </w:t>
+      </w:r>
+      <w:r>
+        <w:rPr>
+          <w:rFonts w:ascii="Times New Roman" w:hAnsi="Times New Roman" w:cs="Times New Roman"/>
+          <w:sz w:val="24"/>
+          <w:szCs w:val="24"/>
+        </w:rPr>
+        <w:t>None</w:t>
+      </w:r>
+    </w:p>
+    <w:p>
+      <w:pPr>
+        <w:pStyle w:val="ListParagraph"/>
+        <w:rPr>
+          <w:rFonts w:ascii="Times New Roman" w:hAnsi="Times New Roman" w:cs="Times New Roman"/>
+          <w:sz w:val="24"/>
+          <w:szCs w:val="24"/>
+        </w:rPr>
+      </w:pPr>
+      <w:r>
+        <w:rPr>
+          <w:rFonts w:ascii="Times New Roman" w:hAnsi="Times New Roman" w:cs="Times New Roman"/>
+          <w:sz w:val="28"/>
+          <w:szCs w:val="28"/>
+        </w:rPr>
+        <w:t xml:space="preserve">Incoming Parameters: </w:t>
+      </w:r>
+      <w:r>
+        <w:rPr>
+          <w:rFonts w:ascii="Times New Roman" w:hAnsi="Times New Roman" w:cs="Times New Roman"/>
+          <w:sz w:val="24"/>
+          <w:szCs w:val="24"/>
+        </w:rPr>
+        <w:t>None</w:t>
+      </w:r>
+    </w:p>
+    <w:p>
+      <w:pPr>
+        <w:pStyle w:val="ListParagraph"/>
+        <w:rPr>
+          <w:rFonts w:ascii="Times New Roman" w:hAnsi="Times New Roman" w:cs="Times New Roman"/>
+          <w:sz w:val="24"/>
+          <w:szCs w:val="24"/>
+        </w:rPr>
+      </w:pPr>
+      <w:r>
+        <w:rPr>
+          <w:rFonts w:ascii="Times New Roman" w:hAnsi="Times New Roman" w:cs="Times New Roman"/>
+          <w:sz w:val="28"/>
+          <w:szCs w:val="28"/>
+        </w:rPr>
+        <w:t xml:space="preserve">Outgoing Parameters: </w:t>
+      </w:r>
+      <w:r>
+        <w:rPr>
+          <w:rFonts w:ascii="Times New Roman" w:hAnsi="Times New Roman" w:cs="Times New Roman"/>
+          <w:sz w:val="24"/>
+          <w:szCs w:val="24"/>
+        </w:rPr>
+        <w:t>None</w:t>
+      </w:r>
+    </w:p>
+    <w:p>
+      <w:pPr>
+        <w:pStyle w:val="ListParagraph"/>
+        <w:numPr>
+          <w:ilvl w:val="0"/>
+          <w:numId w:val="2"/>
+        </w:numPr>
+        <w:rPr>
+          <w:rFonts w:ascii="Times New Roman" w:hAnsi="Times New Roman" w:cs="Times New Roman"/>
+          <w:sz w:val="24"/>
+          <w:szCs w:val="24"/>
+        </w:rPr>
+      </w:pPr>
+      <w:r>
+        <w:rPr>
+          <w:rFonts w:ascii="Times New Roman" w:hAnsi="Times New Roman" w:cs="Times New Roman"/>
+          <w:sz w:val="28"/>
+          <w:szCs w:val="28"/>
+        </w:rPr>
+        <w:t xml:space="preserve">Operations(): </w:t>
+      </w:r>
+      <w:r>
+        <w:rPr>
+          <w:rFonts w:ascii="Times New Roman" w:hAnsi="Times New Roman" w:cs="Times New Roman"/>
+          <w:sz w:val="24"/>
+          <w:szCs w:val="24"/>
+        </w:rPr>
+        <w:t xml:space="preserve">This function is used to perform actions/operations choose by the </w:t>
+      </w:r>
+      <w:r>
+        <w:rPr>
+          <w:rFonts w:ascii="Times New Roman" w:hAnsi="Times New Roman" w:cs="Times New Roman"/>
+          <w:sz w:val="24"/>
+          <w:szCs w:val="24"/>
+        </w:rPr>
+        <w:t>user and</w:t>
+      </w:r>
+      <w:r>
+        <w:rPr>
+          <w:rFonts w:ascii="Times New Roman" w:hAnsi="Times New Roman" w:cs="Times New Roman"/>
+          <w:sz w:val="24"/>
+          <w:szCs w:val="24"/>
+        </w:rPr>
+        <w:t xml:space="preserve"> call function from the Fraction Class which is imported at the top of the file.</w:t>
+      </w:r>
+    </w:p>
+    <w:p>
+      <w:pPr>
+        <w:pStyle w:val="ListParagraph"/>
+        <w:rPr>
+          <w:rFonts w:ascii="Times New Roman" w:hAnsi="Times New Roman" w:cs="Times New Roman"/>
+          <w:sz w:val="28"/>
+          <w:szCs w:val="28"/>
+        </w:rPr>
+      </w:pPr>
+      <w:r>
+        <w:rPr>
+          <w:rFonts w:ascii="Times New Roman" w:hAnsi="Times New Roman" w:cs="Times New Roman"/>
+          <w:sz w:val="28"/>
+          <w:szCs w:val="28"/>
+        </w:rPr>
+        <w:t>Function Name:</w:t>
+      </w:r>
+      <w:r>
+        <w:rPr>
+          <w:rFonts w:ascii="Times New Roman" w:hAnsi="Times New Roman" w:cs="Times New Roman"/>
+          <w:sz w:val="28"/>
+          <w:szCs w:val="28"/>
+        </w:rPr>
+        <w:t xml:space="preserve"> operations()</w:t>
+      </w:r>
+    </w:p>
+    <w:p>
+      <w:pPr>
+        <w:pStyle w:val="ListParagraph"/>
+        <w:rPr>
+          <w:rFonts w:ascii="Times New Roman" w:hAnsi="Times New Roman" w:cs="Times New Roman"/>
+          <w:sz w:val="28"/>
+          <w:szCs w:val="28"/>
+        </w:rPr>
+      </w:pPr>
+      <w:r>
+        <w:rPr>
+          <w:rFonts w:ascii="Times New Roman" w:hAnsi="Times New Roman" w:cs="Times New Roman"/>
+          <w:sz w:val="28"/>
+          <w:szCs w:val="28"/>
+        </w:rPr>
+        <w:t xml:space="preserve">Return Value: </w:t>
+      </w:r>
+      <w:r>
+        <w:rPr>
+          <w:rFonts w:ascii="Times New Roman" w:hAnsi="Times New Roman" w:cs="Times New Roman"/>
+          <w:sz w:val="28"/>
+          <w:szCs w:val="28"/>
+        </w:rPr>
+        <w:t>None</w:t>
+      </w:r>
+    </w:p>
+    <w:p>
+      <w:pPr>
+        <w:pStyle w:val="ListParagraph"/>
+        <w:rPr>
+          <w:rFonts w:ascii="Times New Roman" w:hAnsi="Times New Roman" w:cs="Times New Roman"/>
+          <w:sz w:val="24"/>
+          <w:szCs w:val="24"/>
+        </w:rPr>
+      </w:pPr>
+      <w:r>
+        <w:rPr>
+          <w:rFonts w:ascii="Times New Roman" w:hAnsi="Times New Roman" w:cs="Times New Roman"/>
+          <w:sz w:val="28"/>
+          <w:szCs w:val="28"/>
+        </w:rPr>
+        <w:t xml:space="preserve">Incoming Parameters: </w:t>
+      </w:r>
+      <w:r>
+        <w:rPr>
+          <w:rFonts w:ascii="Times New Roman" w:hAnsi="Times New Roman" w:cs="Times New Roman"/>
+          <w:sz w:val="24"/>
+          <w:szCs w:val="24"/>
+        </w:rPr>
+        <w:t>O for option that user chooses, f1 as in first fraction object which is passed by reference to use the memory efficiently,</w:t>
+      </w:r>
+      <w:r>
+        <w:rPr>
+          <w:rFonts w:ascii="Times New Roman" w:hAnsi="Times New Roman" w:cs="Times New Roman"/>
+          <w:sz w:val="24"/>
+          <w:szCs w:val="24"/>
+        </w:rPr>
+        <w:t xml:space="preserve"> </w:t>
+      </w:r>
+      <w:r>
+        <w:rPr>
+          <w:rFonts w:ascii="Times New Roman" w:hAnsi="Times New Roman" w:cs="Times New Roman"/>
+          <w:sz w:val="24"/>
+          <w:szCs w:val="24"/>
+        </w:rPr>
+        <w:t>f</w:t>
+      </w:r>
+      <w:r>
+        <w:rPr>
+          <w:rFonts w:ascii="Times New Roman" w:hAnsi="Times New Roman" w:cs="Times New Roman"/>
+          <w:sz w:val="24"/>
+          <w:szCs w:val="24"/>
+        </w:rPr>
+        <w:t>2</w:t>
+      </w:r>
+      <w:r>
+        <w:rPr>
+          <w:rFonts w:ascii="Times New Roman" w:hAnsi="Times New Roman" w:cs="Times New Roman"/>
+          <w:sz w:val="24"/>
+          <w:szCs w:val="24"/>
+        </w:rPr>
+        <w:t xml:space="preserve"> as in </w:t>
+      </w:r>
+      <w:r>
+        <w:rPr>
+          <w:rFonts w:ascii="Times New Roman" w:hAnsi="Times New Roman" w:cs="Times New Roman"/>
+          <w:sz w:val="24"/>
+          <w:szCs w:val="24"/>
+        </w:rPr>
+        <w:t>second</w:t>
+      </w:r>
+      <w:r>
+        <w:rPr>
+          <w:rFonts w:ascii="Times New Roman" w:hAnsi="Times New Roman" w:cs="Times New Roman"/>
+          <w:sz w:val="24"/>
+          <w:szCs w:val="24"/>
+        </w:rPr>
+        <w:t xml:space="preserve"> fraction object which is passed by reference to use the memory efficiently</w:t>
+      </w:r>
+      <w:r>
+        <w:rPr>
+          <w:rFonts w:ascii="Times New Roman" w:hAnsi="Times New Roman" w:cs="Times New Roman"/>
+          <w:sz w:val="24"/>
+          <w:szCs w:val="24"/>
+        </w:rPr>
+        <w:t>.</w:t>
+      </w:r>
+    </w:p>
+    <w:p>
+      <w:pPr>
+        <w:pStyle w:val="ListParagraph"/>
+        <w:rPr>
+          <w:rFonts w:ascii="Times New Roman" w:hAnsi="Times New Roman" w:cs="Times New Roman"/>
+          <w:sz w:val="24"/>
+          <w:szCs w:val="24"/>
+        </w:rPr>
+      </w:pPr>
+      <w:r>
+        <w:rPr>
+          <w:rFonts w:ascii="Times New Roman" w:hAnsi="Times New Roman" w:cs="Times New Roman"/>
+          <w:sz w:val="28"/>
+          <w:szCs w:val="28"/>
+        </w:rPr>
+        <w:t xml:space="preserve">Outgoing Parameters: </w:t>
+      </w:r>
+      <w:r>
+        <w:rPr>
+          <w:rFonts w:ascii="Times New Roman" w:hAnsi="Times New Roman" w:cs="Times New Roman"/>
+          <w:sz w:val="24"/>
+          <w:szCs w:val="24"/>
+        </w:rPr>
+        <w:t xml:space="preserve">f1 &amp; f2 because whatever operation performed on those objects it going to affect the real objects in the main body as they are passed by </w:t>
+      </w:r>
+      <w:r>
+        <w:rPr>
+          <w:rFonts w:ascii="Times New Roman" w:hAnsi="Times New Roman" w:cs="Times New Roman"/>
+          <w:sz w:val="24"/>
+          <w:szCs w:val="24"/>
+        </w:rPr>
+        <w:t>reference</w:t>
+      </w:r>
+      <w:r>
+        <w:rPr>
+          <w:rFonts w:ascii="Times New Roman" w:hAnsi="Times New Roman" w:cs="Times New Roman"/>
+          <w:sz w:val="24"/>
+          <w:szCs w:val="24"/>
+        </w:rPr>
+        <w:t>.</w:t>
+      </w:r>
+    </w:p>
+    <w:p>
+      <w:pPr>
+        <w:pStyle w:val="ListParagraph"/>
+        <w:numPr>
+          <w:ilvl w:val="0"/>
+          <w:numId w:val="2"/>
+        </w:numPr>
+        <w:rPr>
+          <w:rFonts w:ascii="Times New Roman" w:hAnsi="Times New Roman" w:cs="Times New Roman"/>
+          <w:sz w:val="24"/>
+          <w:szCs w:val="24"/>
+        </w:rPr>
+      </w:pPr>
+      <w:r>
+        <w:rPr>
+          <w:rFonts w:ascii="Times New Roman" w:hAnsi="Times New Roman" w:cs="Times New Roman"/>
+          <w:sz w:val="28"/>
+          <w:szCs w:val="28"/>
+        </w:rPr>
+        <w:t xml:space="preserve">randFraction(): </w:t>
+      </w:r>
+      <w:r>
+        <w:rPr>
+          <w:rFonts w:ascii="Times New Roman" w:hAnsi="Times New Roman" w:cs="Times New Roman"/>
+          <w:sz w:val="24"/>
+          <w:szCs w:val="24"/>
+        </w:rPr>
+        <w:t>By this function system is creating</w:t>
+      </w:r>
+      <w:r>
+        <w:rPr>
+          <w:rFonts w:ascii="Times New Roman" w:hAnsi="Times New Roman" w:cs="Times New Roman"/>
+          <w:sz w:val="24"/>
+          <w:szCs w:val="24"/>
+        </w:rPr>
+        <w:t xml:space="preserve"> a random fraction to perform operations on it</w:t>
+      </w:r>
+      <w:r>
+        <w:rPr>
+          <w:rFonts w:ascii="Times New Roman" w:hAnsi="Times New Roman" w:cs="Times New Roman"/>
+          <w:sz w:val="24"/>
+          <w:szCs w:val="24"/>
+        </w:rPr>
+        <w:t>, which would be only called if user chooses Yes or y to generate a fraction randomly or it will not call.</w:t>
+      </w:r>
+    </w:p>
+    <w:p>
+      <w:pPr>
+        <w:pStyle w:val="ListParagraph"/>
+        <w:rPr>
+          <w:rFonts w:ascii="Times New Roman" w:hAnsi="Times New Roman" w:cs="Times New Roman"/>
+          <w:sz w:val="24"/>
+          <w:szCs w:val="24"/>
+        </w:rPr>
+      </w:pPr>
+      <w:r>
+        <w:rPr>
+          <w:rFonts w:ascii="Times New Roman" w:hAnsi="Times New Roman" w:cs="Times New Roman"/>
+          <w:sz w:val="28"/>
+          <w:szCs w:val="28"/>
+        </w:rPr>
+        <w:t xml:space="preserve">Fraction Name: </w:t>
+      </w:r>
+      <w:r>
+        <w:rPr>
+          <w:rFonts w:ascii="Times New Roman" w:hAnsi="Times New Roman" w:cs="Times New Roman"/>
+          <w:sz w:val="24"/>
+          <w:szCs w:val="24"/>
+        </w:rPr>
+        <w:t>randFraction()</w:t>
+      </w:r>
+    </w:p>
+    <w:p>
+      <w:pPr>
+        <w:pStyle w:val="ListParagraph"/>
+        <w:rPr>
+          <w:rFonts w:ascii="Times New Roman" w:hAnsi="Times New Roman" w:cs="Times New Roman"/>
+          <w:sz w:val="24"/>
+          <w:szCs w:val="24"/>
+        </w:rPr>
+      </w:pPr>
+      <w:r>
+        <w:rPr>
+          <w:rFonts w:ascii="Times New Roman" w:hAnsi="Times New Roman" w:cs="Times New Roman"/>
+          <w:sz w:val="28"/>
+          <w:szCs w:val="28"/>
+        </w:rPr>
+        <w:t xml:space="preserve">Income Parameters: </w:t>
+      </w:r>
+      <w:r>
+        <w:rPr>
+          <w:rFonts w:ascii="Times New Roman" w:hAnsi="Times New Roman" w:cs="Times New Roman"/>
+          <w:sz w:val="24"/>
+          <w:szCs w:val="24"/>
+        </w:rPr>
+        <w:t xml:space="preserve">Object of Fraction by reference, which going to be </w:t>
+      </w:r>
+      <w:r>
+        <w:rPr>
+          <w:rFonts w:ascii="Times New Roman" w:hAnsi="Times New Roman" w:cs="Times New Roman"/>
+          <w:sz w:val="24"/>
+          <w:szCs w:val="24"/>
+        </w:rPr>
+        <w:t>generated</w:t>
+      </w:r>
+      <w:r>
+        <w:rPr>
+          <w:rFonts w:ascii="Times New Roman" w:hAnsi="Times New Roman" w:cs="Times New Roman"/>
+          <w:sz w:val="24"/>
+          <w:szCs w:val="24"/>
+        </w:rPr>
+        <w:t xml:space="preserve"> and set the value of Numerator and Denominator. </w:t>
+      </w:r>
+      <w:r>
+        <w:rPr>
+          <w:rFonts w:ascii="Times New Roman" w:hAnsi="Times New Roman" w:cs="Times New Roman"/>
+          <w:sz w:val="24"/>
+          <w:szCs w:val="24"/>
+        </w:rPr>
+        <w:t xml:space="preserve">And it would does affect that object in main body also because of passing it by reference. </w:t>
+      </w:r>
+    </w:p>
+    <w:p>
+      <w:pPr>
+        <w:pStyle w:val="ListParagraph"/>
+        <w:rPr>
+          <w:rFonts w:ascii="Times New Roman" w:hAnsi="Times New Roman" w:cs="Times New Roman"/>
+          <w:sz w:val="24"/>
+          <w:szCs w:val="24"/>
+        </w:rPr>
+      </w:pPr>
+      <w:r>
+        <w:rPr>
+          <w:rFonts w:ascii="Times New Roman" w:hAnsi="Times New Roman" w:cs="Times New Roman"/>
+          <w:sz w:val="28"/>
+          <w:szCs w:val="28"/>
+        </w:rPr>
+        <w:t xml:space="preserve">Outgoing Parameters: </w:t>
+      </w:r>
+      <w:r>
+        <w:rPr>
+          <w:rFonts w:ascii="Times New Roman" w:hAnsi="Times New Roman" w:cs="Times New Roman"/>
+          <w:sz w:val="24"/>
+          <w:szCs w:val="24"/>
+        </w:rPr>
+        <w:t>Setting new Num &amp; Den for an object generated randomly.</w:t>
+      </w:r>
+    </w:p>
+    <w:p>
+      <w:pPr>
         <w:rPr>
           <w:rFonts w:ascii="Times New Roman" w:hAnsi="Times New Roman" w:cs="Times New Roman"/>
           <w:b/>
@@ -74,11 +652,8 @@
           <w:sz w:val="28"/>
           <w:szCs w:val="28"/>
         </w:rPr>
-        <w:t>Function List:</w:t>
-      </w:r>
-    </w:p>
-    <w:p>
-      <w:pPr>
+      </w:pPr>
+      <w:r>
         <w:rPr>
           <w:rFonts w:ascii="Times New Roman" w:hAnsi="Times New Roman" w:cs="Times New Roman"/>
           <w:b/>
@@ -86,8 +661,11 @@
           <w:sz w:val="28"/>
           <w:szCs w:val="28"/>
         </w:rPr>
-      </w:pPr>
-      <w:r>
+        <w:t>Menu Demo:</w:t>
+      </w:r>
+    </w:p>
+    <w:p>
+      <w:pPr>
         <w:rPr>
           <w:rFonts w:ascii="Times New Roman" w:hAnsi="Times New Roman" w:cs="Times New Roman"/>
           <w:b/>
@@ -95,11 +673,8 @@
           <w:sz w:val="28"/>
           <w:szCs w:val="28"/>
         </w:rPr>
-        <w:t>Menu Demo:</w:t>
-      </w:r>
-    </w:p>
-    <w:p>
-      <w:pPr>
+      </w:pPr>
+      <w:r>
         <w:rPr>
           <w:rFonts w:ascii="Times New Roman" w:hAnsi="Times New Roman" w:cs="Times New Roman"/>
           <w:b/>
@@ -107,20 +682,11 @@
           <w:sz w:val="28"/>
           <w:szCs w:val="28"/>
         </w:rPr>
-      </w:pPr>
-      <w:r>
-        <w:rPr>
-          <w:rFonts w:ascii="Times New Roman" w:hAnsi="Times New Roman" w:cs="Times New Roman"/>
-          <w:b/>
-          <w:bCs/>
-          <w:sz w:val="28"/>
-          <w:szCs w:val="28"/>
-        </w:rPr>
         <w:t>Test Cases:</w:t>
       </w:r>
     </w:p>
     <w:sectPr>
-      <w:headerReference w:type="default" r:id="rId6"/>
+      <w:headerReference w:type="default" r:id="rId7"/>
       <w:pgSz w:w="12240" w:h="15840"/>
       <w:pgMar w:top="1440" w:right="1440" w:bottom="1440" w:left="1440" w:header="720" w:footer="720" w:gutter="0"/>
       <w:cols w:space="720"/>
@@ -252,6 +818,216 @@
     </w:pPr>
   </w:p>
 </w:hdr>
+</file>
+
+<file path=word/numbering.xml><?xml version="1.0" encoding="utf-8"?>
+<w:numbering xmlns:wpc="http://schemas.microsoft.com/office/word/2010/wordprocessingCanvas" xmlns:cx="http://schemas.microsoft.com/office/drawing/2014/chartex" xmlns:cx1="http://schemas.microsoft.com/office/drawing/2015/9/8/chartex" xmlns:cx2="http://schemas.microsoft.com/office/drawing/2015/10/21/chartex" xmlns:cx3="http://schemas.microsoft.com/office/drawing/2016/5/9/chartex" xmlns:cx4="http://schemas.microsoft.com/office/drawing/2016/5/10/chartex" xmlns:cx5="http://schemas.microsoft.com/office/drawing/2016/5/11/chartex" xmlns:cx6="http://schemas.microsoft.com/office/drawing/2016/5/12/chartex" xmlns:cx7="http://schemas.microsoft.com/office/drawing/2016/5/13/chartex" xmlns:cx8="http://schemas.microsoft.com/office/drawing/2016/5/14/chartex" xmlns:mc="http://schemas.openxmlformats.org/markup-compatibility/2006" xmlns:aink="http://schemas.microsoft.com/office/drawing/2016/ink" xmlns:am3d="http://schemas.microsoft.com/office/drawing/2017/model3d" xmlns:o="urn:schemas-microsoft-com:office:office" xmlns:r="http://schemas.openxmlformats.org/officeDocument/2006/relationships" xmlns:m="http://schemas.openxmlformats.org/officeDocument/2006/math" xmlns:v="urn:schemas-microsoft-com:vml" xmlns:wp14="http://schemas.microsoft.com/office/word/2010/wordprocessingDrawing" xmlns:wp="http://schemas.openxmlformats.org/drawingml/2006/wordprocessingDrawing" xmlns:w10="urn:schemas-microsoft-com:office:word" xmlns:w="http://schemas.openxmlformats.org/wordprocessingml/2006/main" xmlns:w14="http://schemas.microsoft.com/office/word/2010/wordml" xmlns:w15="http://schemas.microsoft.com/office/word/2012/wordml" xmlns:w16cex="http://schemas.microsoft.com/office/word/2018/wordml/cex" xmlns:w16cid="http://schemas.microsoft.com/office/word/2016/wordml/cid" xmlns:w16="http://schemas.microsoft.com/office/word/2018/wordml" xmlns:w16sdtdh="http://schemas.microsoft.com/office/word/2020/wordml/sdtdatahash" xmlns:w16se="http://schemas.microsoft.com/office/word/2015/wordml/symex" xmlns:wpg="http://schemas.microsoft.com/office/word/2010/wordprocessingGroup" xmlns:wpi="http://schemas.microsoft.com/office/word/2010/wordprocessingInk" xmlns:wne="http://schemas.microsoft.com/office/word/2006/wordml" xmlns:wps="http://schemas.microsoft.com/office/word/2010/wordprocessingShape" mc:Ignorable="w14 w15 w16se w16cid w16 w16cex w16sdtdh wp14">
+  <w:abstractNum w:abstractNumId="0" w15:restartNumberingAfterBreak="0">
+    <w:nsid w:val="1D1F5958"/>
+    <w:multiLevelType w:val="hybridMultilevel"/>
+    <w:tmpl w:val="D196FD7C"/>
+    <w:lvl w:ilvl="0" w:tplc="04090003">
+      <w:start w:val="1"/>
+      <w:numFmt w:val="bullet"/>
+      <w:lvlText w:val="o"/>
+      <w:lvlJc w:val="left"/>
+      <w:pPr>
+        <w:ind w:left="720" w:hanging="360"/>
+      </w:pPr>
+      <w:rPr>
+        <w:rFonts w:ascii="Courier New" w:hAnsi="Courier New" w:cs="Courier New" w:hint="default"/>
+      </w:rPr>
+    </w:lvl>
+    <w:lvl w:ilvl="1" w:tplc="04090003" w:tentative="1">
+      <w:start w:val="1"/>
+      <w:numFmt w:val="bullet"/>
+      <w:lvlText w:val="o"/>
+      <w:lvlJc w:val="left"/>
+      <w:pPr>
+        <w:ind w:left="1440" w:hanging="360"/>
+      </w:pPr>
+      <w:rPr>
+        <w:rFonts w:ascii="Courier New" w:hAnsi="Courier New" w:cs="Courier New" w:hint="default"/>
+      </w:rPr>
+    </w:lvl>
+    <w:lvl w:ilvl="2" w:tplc="04090005" w:tentative="1">
+      <w:start w:val="1"/>
+      <w:numFmt w:val="bullet"/>
+      <w:lvlText w:val=""/>
+      <w:lvlJc w:val="left"/>
+      <w:pPr>
+        <w:ind w:left="2160" w:hanging="360"/>
+      </w:pPr>
+      <w:rPr>
+        <w:rFonts w:ascii="Wingdings" w:hAnsi="Wingdings" w:hint="default"/>
+      </w:rPr>
+    </w:lvl>
+    <w:lvl w:ilvl="3" w:tplc="04090001" w:tentative="1">
+      <w:start w:val="1"/>
+      <w:numFmt w:val="bullet"/>
+      <w:lvlText w:val=""/>
+      <w:lvlJc w:val="left"/>
+      <w:pPr>
+        <w:ind w:left="2880" w:hanging="360"/>
+      </w:pPr>
+      <w:rPr>
+        <w:rFonts w:ascii="Symbol" w:hAnsi="Symbol" w:hint="default"/>
+      </w:rPr>
+    </w:lvl>
+    <w:lvl w:ilvl="4" w:tplc="04090003" w:tentative="1">
+      <w:start w:val="1"/>
+      <w:numFmt w:val="bullet"/>
+      <w:lvlText w:val="o"/>
+      <w:lvlJc w:val="left"/>
+      <w:pPr>
+        <w:ind w:left="3600" w:hanging="360"/>
+      </w:pPr>
+      <w:rPr>
+        <w:rFonts w:ascii="Courier New" w:hAnsi="Courier New" w:cs="Courier New" w:hint="default"/>
+      </w:rPr>
+    </w:lvl>
+    <w:lvl w:ilvl="5" w:tplc="04090005" w:tentative="1">
+      <w:start w:val="1"/>
+      <w:numFmt w:val="bullet"/>
+      <w:lvlText w:val=""/>
+      <w:lvlJc w:val="left"/>
+      <w:pPr>
+        <w:ind w:left="4320" w:hanging="360"/>
+      </w:pPr>
+      <w:rPr>
+        <w:rFonts w:ascii="Wingdings" w:hAnsi="Wingdings" w:hint="default"/>
+      </w:rPr>
+    </w:lvl>
+    <w:lvl w:ilvl="6" w:tplc="04090001" w:tentative="1">
+      <w:start w:val="1"/>
+      <w:numFmt w:val="bullet"/>
+      <w:lvlText w:val=""/>
+      <w:lvlJc w:val="left"/>
+      <w:pPr>
+        <w:ind w:left="5040" w:hanging="360"/>
+      </w:pPr>
+      <w:rPr>
+        <w:rFonts w:ascii="Symbol" w:hAnsi="Symbol" w:hint="default"/>
+      </w:rPr>
+    </w:lvl>
+    <w:lvl w:ilvl="7" w:tplc="04090003" w:tentative="1">
+      <w:start w:val="1"/>
+      <w:numFmt w:val="bullet"/>
+      <w:lvlText w:val="o"/>
+      <w:lvlJc w:val="left"/>
+      <w:pPr>
+        <w:ind w:left="5760" w:hanging="360"/>
+      </w:pPr>
+      <w:rPr>
+        <w:rFonts w:ascii="Courier New" w:hAnsi="Courier New" w:cs="Courier New" w:hint="default"/>
+      </w:rPr>
+    </w:lvl>
+    <w:lvl w:ilvl="8" w:tplc="04090005" w:tentative="1">
+      <w:start w:val="1"/>
+      <w:numFmt w:val="bullet"/>
+      <w:lvlText w:val=""/>
+      <w:lvlJc w:val="left"/>
+      <w:pPr>
+        <w:ind w:left="6480" w:hanging="360"/>
+      </w:pPr>
+      <w:rPr>
+        <w:rFonts w:ascii="Wingdings" w:hAnsi="Wingdings" w:hint="default"/>
+      </w:rPr>
+    </w:lvl>
+  </w:abstractNum>
+  <w:abstractNum w:abstractNumId="1" w15:restartNumberingAfterBreak="0">
+    <w:nsid w:val="586B38CF"/>
+    <w:multiLevelType w:val="hybridMultilevel"/>
+    <w:tmpl w:val="42EA72DC"/>
+    <w:lvl w:ilvl="0" w:tplc="0409000F">
+      <w:start w:val="1"/>
+      <w:numFmt w:val="decimal"/>
+      <w:lvlText w:val="%1."/>
+      <w:lvlJc w:val="left"/>
+      <w:pPr>
+        <w:ind w:left="720" w:hanging="360"/>
+      </w:pPr>
+    </w:lvl>
+    <w:lvl w:ilvl="1" w:tplc="04090019" w:tentative="1">
+      <w:start w:val="1"/>
+      <w:numFmt w:val="lowerLetter"/>
+      <w:lvlText w:val="%2."/>
+      <w:lvlJc w:val="left"/>
+      <w:pPr>
+        <w:ind w:left="1440" w:hanging="360"/>
+      </w:pPr>
+    </w:lvl>
+    <w:lvl w:ilvl="2" w:tplc="0409001B" w:tentative="1">
+      <w:start w:val="1"/>
+      <w:numFmt w:val="lowerRoman"/>
+      <w:lvlText w:val="%3."/>
+      <w:lvlJc w:val="right"/>
+      <w:pPr>
+        <w:ind w:left="2160" w:hanging="180"/>
+      </w:pPr>
+    </w:lvl>
+    <w:lvl w:ilvl="3" w:tplc="0409000F" w:tentative="1">
+      <w:start w:val="1"/>
+      <w:numFmt w:val="decimal"/>
+      <w:lvlText w:val="%4."/>
+      <w:lvlJc w:val="left"/>
+      <w:pPr>
+        <w:ind w:left="2880" w:hanging="360"/>
+      </w:pPr>
+    </w:lvl>
+    <w:lvl w:ilvl="4" w:tplc="04090019" w:tentative="1">
+      <w:start w:val="1"/>
+      <w:numFmt w:val="lowerLetter"/>
+      <w:lvlText w:val="%5."/>
+      <w:lvlJc w:val="left"/>
+      <w:pPr>
+        <w:ind w:left="3600" w:hanging="360"/>
+      </w:pPr>
+    </w:lvl>
+    <w:lvl w:ilvl="5" w:tplc="0409001B" w:tentative="1">
+      <w:start w:val="1"/>
+      <w:numFmt w:val="lowerRoman"/>
+      <w:lvlText w:val="%6."/>
+      <w:lvlJc w:val="right"/>
+      <w:pPr>
+        <w:ind w:left="4320" w:hanging="180"/>
+      </w:pPr>
+    </w:lvl>
+    <w:lvl w:ilvl="6" w:tplc="0409000F" w:tentative="1">
+      <w:start w:val="1"/>
+      <w:numFmt w:val="decimal"/>
+      <w:lvlText w:val="%7."/>
+      <w:lvlJc w:val="left"/>
+      <w:pPr>
+        <w:ind w:left="5040" w:hanging="360"/>
+      </w:pPr>
+    </w:lvl>
+    <w:lvl w:ilvl="7" w:tplc="04090019" w:tentative="1">
+      <w:start w:val="1"/>
+      <w:numFmt w:val="lowerLetter"/>
+      <w:lvlText w:val="%8."/>
+      <w:lvlJc w:val="left"/>
+      <w:pPr>
+        <w:ind w:left="5760" w:hanging="360"/>
+      </w:pPr>
+    </w:lvl>
+    <w:lvl w:ilvl="8" w:tplc="0409001B" w:tentative="1">
+      <w:start w:val="1"/>
+      <w:numFmt w:val="lowerRoman"/>
+      <w:lvlText w:val="%9."/>
+      <w:lvlJc w:val="right"/>
+      <w:pPr>
+        <w:ind w:left="6480" w:hanging="180"/>
+      </w:pPr>
+    </w:lvl>
+  </w:abstractNum>
+  <w:num w:numId="1">
+    <w:abstractNumId w:val="1"/>
+  </w:num>
+  <w:num w:numId="2">
+    <w:abstractNumId w:val="0"/>
+  </w:num>
+</w:numbering>
 </file>
 
 <file path=word/styles.xml><?xml version="1.0" encoding="utf-8"?>
@@ -724,6 +1500,17 @@
     <w:uiPriority w:val="99"/>
     <w:rsid w:val="00590C57"/>
   </w:style>
+  <w:style w:type="paragraph" w:styleId="ListParagraph">
+    <w:name w:val="List Paragraph"/>
+    <w:basedOn w:val="Normal"/>
+    <w:uiPriority w:val="34"/>
+    <w:qFormat/>
+    <w:rsid w:val="00D12D13"/>
+    <w:pPr>
+      <w:ind w:left="720"/>
+      <w:contextualSpacing/>
+    </w:pPr>
+  </w:style>
 </w:styles>
 </file>
 

</xml_diff>

<commit_message>
code done without comments
</commit_message>
<xml_diff>
--- a/SinghSukhvinder-255-P1-Design.docx
+++ b/SinghSukhvinder-255-P1-Design.docx
@@ -128,13 +128,23 @@
           <w:szCs w:val="28"/>
         </w:rPr>
       </w:pPr>
-      <w:r>
-        <w:rPr>
-          <w:rFonts w:ascii="Times New Roman" w:hAnsi="Times New Roman" w:cs="Times New Roman"/>
-          <w:sz w:val="28"/>
-          <w:szCs w:val="28"/>
-        </w:rPr>
-        <w:t>Options()</w:t>
+      <w:proofErr w:type="gramStart"/>
+      <w:r>
+        <w:rPr>
+          <w:rFonts w:ascii="Times New Roman" w:hAnsi="Times New Roman" w:cs="Times New Roman"/>
+          <w:sz w:val="28"/>
+          <w:szCs w:val="28"/>
+        </w:rPr>
+        <w:t>Options(</w:t>
+      </w:r>
+      <w:proofErr w:type="gramEnd"/>
+      <w:r>
+        <w:rPr>
+          <w:rFonts w:ascii="Times New Roman" w:hAnsi="Times New Roman" w:cs="Times New Roman"/>
+          <w:sz w:val="28"/>
+          <w:szCs w:val="28"/>
+        </w:rPr>
+        <w:t>)</w:t>
       </w:r>
       <w:r>
         <w:rPr>
@@ -176,7 +186,16 @@
           <w:sz w:val="24"/>
           <w:szCs w:val="24"/>
         </w:rPr>
-        <w:t>: option</w:t>
+        <w:t xml:space="preserve">: </w:t>
+      </w:r>
+      <w:proofErr w:type="gramStart"/>
+      <w:r>
+        <w:rPr>
+          <w:rFonts w:ascii="Times New Roman" w:hAnsi="Times New Roman" w:cs="Times New Roman"/>
+          <w:sz w:val="24"/>
+          <w:szCs w:val="24"/>
+        </w:rPr>
+        <w:t>option</w:t>
       </w:r>
       <w:r>
         <w:rPr>
@@ -192,7 +211,16 @@
           <w:sz w:val="24"/>
           <w:szCs w:val="24"/>
         </w:rPr>
-        <w:t>()</w:t>
+        <w:t>(</w:t>
+      </w:r>
+      <w:proofErr w:type="gramEnd"/>
+      <w:r>
+        <w:rPr>
+          <w:rFonts w:ascii="Times New Roman" w:hAnsi="Times New Roman" w:cs="Times New Roman"/>
+          <w:sz w:val="24"/>
+          <w:szCs w:val="24"/>
+        </w:rPr>
+        <w:t>)</w:t>
       </w:r>
     </w:p>
     <w:p>
@@ -286,13 +314,23 @@
           <w:szCs w:val="24"/>
         </w:rPr>
       </w:pPr>
-      <w:r>
-        <w:rPr>
-          <w:rFonts w:ascii="Times New Roman" w:hAnsi="Times New Roman" w:cs="Times New Roman"/>
-          <w:sz w:val="28"/>
-          <w:szCs w:val="28"/>
-        </w:rPr>
-        <w:t xml:space="preserve">Operations(): </w:t>
+      <w:proofErr w:type="gramStart"/>
+      <w:r>
+        <w:rPr>
+          <w:rFonts w:ascii="Times New Roman" w:hAnsi="Times New Roman" w:cs="Times New Roman"/>
+          <w:sz w:val="28"/>
+          <w:szCs w:val="28"/>
+        </w:rPr>
+        <w:t>Operations(</w:t>
+      </w:r>
+      <w:proofErr w:type="gramEnd"/>
+      <w:r>
+        <w:rPr>
+          <w:rFonts w:ascii="Times New Roman" w:hAnsi="Times New Roman" w:cs="Times New Roman"/>
+          <w:sz w:val="28"/>
+          <w:szCs w:val="28"/>
+        </w:rPr>
+        <w:t xml:space="preserve">): </w:t>
       </w:r>
       <w:r>
         <w:rPr>
@@ -342,7 +380,25 @@
           <w:sz w:val="28"/>
           <w:szCs w:val="28"/>
         </w:rPr>
-        <w:t xml:space="preserve"> operations()</w:t>
+        <w:t xml:space="preserve"> </w:t>
+      </w:r>
+      <w:proofErr w:type="gramStart"/>
+      <w:r>
+        <w:rPr>
+          <w:rFonts w:ascii="Times New Roman" w:hAnsi="Times New Roman" w:cs="Times New Roman"/>
+          <w:sz w:val="28"/>
+          <w:szCs w:val="28"/>
+        </w:rPr>
+        <w:t>operations(</w:t>
+      </w:r>
+      <w:proofErr w:type="gramEnd"/>
+      <w:r>
+        <w:rPr>
+          <w:rFonts w:ascii="Times New Roman" w:hAnsi="Times New Roman" w:cs="Times New Roman"/>
+          <w:sz w:val="28"/>
+          <w:szCs w:val="28"/>
+        </w:rPr>
+        <w:t>)</w:t>
       </w:r>
     </w:p>
     <w:p>
@@ -402,47 +458,7 @@
           <w:sz w:val="24"/>
           <w:szCs w:val="24"/>
         </w:rPr>
-        <w:t xml:space="preserve"> </w:t>
-      </w:r>
-      <w:r>
-        <w:rPr>
-          <w:rFonts w:ascii="Times New Roman" w:hAnsi="Times New Roman" w:cs="Times New Roman"/>
-          <w:sz w:val="24"/>
-          <w:szCs w:val="24"/>
-        </w:rPr>
-        <w:t>f</w:t>
-      </w:r>
-      <w:r>
-        <w:rPr>
-          <w:rFonts w:ascii="Times New Roman" w:hAnsi="Times New Roman" w:cs="Times New Roman"/>
-          <w:sz w:val="24"/>
-          <w:szCs w:val="24"/>
-        </w:rPr>
-        <w:t>2</w:t>
-      </w:r>
-      <w:r>
-        <w:rPr>
-          <w:rFonts w:ascii="Times New Roman" w:hAnsi="Times New Roman" w:cs="Times New Roman"/>
-          <w:sz w:val="24"/>
-          <w:szCs w:val="24"/>
-        </w:rPr>
-        <w:t xml:space="preserve"> as in </w:t>
-      </w:r>
-      <w:r>
-        <w:rPr>
-          <w:rFonts w:ascii="Times New Roman" w:hAnsi="Times New Roman" w:cs="Times New Roman"/>
-          <w:sz w:val="24"/>
-          <w:szCs w:val="24"/>
-        </w:rPr>
-        <w:t>second</w:t>
-      </w:r>
-      <w:r>
-        <w:rPr>
-          <w:rFonts w:ascii="Times New Roman" w:hAnsi="Times New Roman" w:cs="Times New Roman"/>
-          <w:sz w:val="24"/>
-          <w:szCs w:val="24"/>
-        </w:rPr>
-        <w:t xml:space="preserve"> fraction object which is passed by reference to use the memory efficiently</w:t>
+        <w:t xml:space="preserve"> f2 as in second fraction object which is passed by reference to use the memory efficiently</w:t>
       </w:r>
       <w:r>
         <w:rPr>
@@ -508,13 +524,33 @@
           <w:szCs w:val="24"/>
         </w:rPr>
       </w:pPr>
-      <w:r>
-        <w:rPr>
-          <w:rFonts w:ascii="Times New Roman" w:hAnsi="Times New Roman" w:cs="Times New Roman"/>
-          <w:sz w:val="28"/>
-          <w:szCs w:val="28"/>
-        </w:rPr>
-        <w:t xml:space="preserve">randFraction(): </w:t>
+      <w:proofErr w:type="spellStart"/>
+      <w:proofErr w:type="gramStart"/>
+      <w:r>
+        <w:rPr>
+          <w:rFonts w:ascii="Times New Roman" w:hAnsi="Times New Roman" w:cs="Times New Roman"/>
+          <w:sz w:val="28"/>
+          <w:szCs w:val="28"/>
+        </w:rPr>
+        <w:t>randFraction</w:t>
+      </w:r>
+      <w:proofErr w:type="spellEnd"/>
+      <w:r>
+        <w:rPr>
+          <w:rFonts w:ascii="Times New Roman" w:hAnsi="Times New Roman" w:cs="Times New Roman"/>
+          <w:sz w:val="28"/>
+          <w:szCs w:val="28"/>
+        </w:rPr>
+        <w:t>(</w:t>
+      </w:r>
+      <w:proofErr w:type="gramEnd"/>
+      <w:r>
+        <w:rPr>
+          <w:rFonts w:ascii="Times New Roman" w:hAnsi="Times New Roman" w:cs="Times New Roman"/>
+          <w:sz w:val="28"/>
+          <w:szCs w:val="28"/>
+        </w:rPr>
+        <w:t xml:space="preserve">): </w:t>
       </w:r>
       <w:r>
         <w:rPr>
@@ -558,13 +594,33 @@
         </w:rPr>
         <w:t xml:space="preserve">Fraction Name: </w:t>
       </w:r>
-      <w:r>
-        <w:rPr>
-          <w:rFonts w:ascii="Times New Roman" w:hAnsi="Times New Roman" w:cs="Times New Roman"/>
-          <w:sz w:val="24"/>
-          <w:szCs w:val="24"/>
-        </w:rPr>
-        <w:t>randFraction()</w:t>
+      <w:proofErr w:type="spellStart"/>
+      <w:proofErr w:type="gramStart"/>
+      <w:r>
+        <w:rPr>
+          <w:rFonts w:ascii="Times New Roman" w:hAnsi="Times New Roman" w:cs="Times New Roman"/>
+          <w:sz w:val="24"/>
+          <w:szCs w:val="24"/>
+        </w:rPr>
+        <w:t>randFraction</w:t>
+      </w:r>
+      <w:proofErr w:type="spellEnd"/>
+      <w:r>
+        <w:rPr>
+          <w:rFonts w:ascii="Times New Roman" w:hAnsi="Times New Roman" w:cs="Times New Roman"/>
+          <w:sz w:val="24"/>
+          <w:szCs w:val="24"/>
+        </w:rPr>
+        <w:t>(</w:t>
+      </w:r>
+      <w:proofErr w:type="gramEnd"/>
+      <w:r>
+        <w:rPr>
+          <w:rFonts w:ascii="Times New Roman" w:hAnsi="Times New Roman" w:cs="Times New Roman"/>
+          <w:sz w:val="24"/>
+          <w:szCs w:val="24"/>
+        </w:rPr>
+        <w:t>)</w:t>
       </w:r>
     </w:p>
     <w:p>
@@ -653,7 +709,9 @@
           <w:szCs w:val="28"/>
         </w:rPr>
       </w:pPr>
-      <w:r>
+    </w:p>
+    <w:p>
+      <w:pPr>
         <w:rPr>
           <w:rFonts w:ascii="Times New Roman" w:hAnsi="Times New Roman" w:cs="Times New Roman"/>
           <w:b/>
@@ -661,8 +719,7 @@
           <w:sz w:val="28"/>
           <w:szCs w:val="28"/>
         </w:rPr>
-        <w:t>Menu Demo:</w:t>
-      </w:r>
+      </w:pPr>
     </w:p>
     <w:p>
       <w:pPr>
@@ -674,7 +731,9 @@
           <w:szCs w:val="28"/>
         </w:rPr>
       </w:pPr>
-      <w:r>
+    </w:p>
+    <w:p>
+      <w:pPr>
         <w:rPr>
           <w:rFonts w:ascii="Times New Roman" w:hAnsi="Times New Roman" w:cs="Times New Roman"/>
           <w:b/>
@@ -682,8 +741,2283 @@
           <w:sz w:val="28"/>
           <w:szCs w:val="28"/>
         </w:rPr>
+      </w:pPr>
+      <w:r>
+        <w:rPr>
+          <w:rFonts w:ascii="Times New Roman" w:hAnsi="Times New Roman" w:cs="Times New Roman"/>
+          <w:b/>
+          <w:bCs/>
+          <w:sz w:val="28"/>
+          <w:szCs w:val="28"/>
+        </w:rPr>
+        <w:lastRenderedPageBreak/>
+        <w:t>Menu Demo:</w:t>
+      </w:r>
+    </w:p>
+    <w:p>
+      <w:pPr>
+        <w:rPr>
+          <w:rFonts w:ascii="Times New Roman" w:hAnsi="Times New Roman" w:cs="Times New Roman"/>
+          <w:sz w:val="24"/>
+          <w:szCs w:val="24"/>
+        </w:rPr>
+      </w:pPr>
+      <w:r>
+        <w:rPr>
+          <w:rFonts w:ascii="Times New Roman" w:hAnsi="Times New Roman" w:cs="Times New Roman"/>
+          <w:sz w:val="24"/>
+          <w:szCs w:val="24"/>
+        </w:rPr>
+        <w:t>***** Fraction Calculator *****</w:t>
+      </w:r>
+    </w:p>
+    <w:p>
+      <w:pPr>
+        <w:rPr>
+          <w:rFonts w:ascii="Times New Roman" w:hAnsi="Times New Roman" w:cs="Times New Roman"/>
+          <w:sz w:val="24"/>
+          <w:szCs w:val="24"/>
+        </w:rPr>
+      </w:pPr>
+      <w:r>
+        <w:rPr>
+          <w:rFonts w:ascii="Times New Roman" w:hAnsi="Times New Roman" w:cs="Times New Roman"/>
+          <w:sz w:val="24"/>
+          <w:szCs w:val="24"/>
+        </w:rPr>
+        <w:t>Operations:</w:t>
+      </w:r>
+    </w:p>
+    <w:p>
+      <w:pPr>
+        <w:rPr>
+          <w:rFonts w:ascii="Times New Roman" w:hAnsi="Times New Roman" w:cs="Times New Roman"/>
+          <w:sz w:val="24"/>
+          <w:szCs w:val="24"/>
+        </w:rPr>
+      </w:pPr>
+      <w:r>
+        <w:rPr>
+          <w:rFonts w:ascii="Times New Roman" w:hAnsi="Times New Roman" w:cs="Times New Roman"/>
+          <w:sz w:val="24"/>
+          <w:szCs w:val="24"/>
+        </w:rPr>
+        <w:t>0. Exit</w:t>
+      </w:r>
+    </w:p>
+    <w:p>
+      <w:pPr>
+        <w:rPr>
+          <w:rFonts w:ascii="Times New Roman" w:hAnsi="Times New Roman" w:cs="Times New Roman"/>
+          <w:sz w:val="24"/>
+          <w:szCs w:val="24"/>
+        </w:rPr>
+      </w:pPr>
+      <w:r>
+        <w:rPr>
+          <w:rFonts w:ascii="Times New Roman" w:hAnsi="Times New Roman" w:cs="Times New Roman"/>
+          <w:sz w:val="24"/>
+          <w:szCs w:val="24"/>
+        </w:rPr>
+        <w:t>1. +</w:t>
+      </w:r>
+    </w:p>
+    <w:p>
+      <w:pPr>
+        <w:rPr>
+          <w:rFonts w:ascii="Times New Roman" w:hAnsi="Times New Roman" w:cs="Times New Roman"/>
+          <w:sz w:val="24"/>
+          <w:szCs w:val="24"/>
+        </w:rPr>
+      </w:pPr>
+      <w:r>
+        <w:rPr>
+          <w:rFonts w:ascii="Times New Roman" w:hAnsi="Times New Roman" w:cs="Times New Roman"/>
+          <w:sz w:val="24"/>
+          <w:szCs w:val="24"/>
+        </w:rPr>
+        <w:t>2. -</w:t>
+      </w:r>
+    </w:p>
+    <w:p>
+      <w:pPr>
+        <w:rPr>
+          <w:rFonts w:ascii="Times New Roman" w:hAnsi="Times New Roman" w:cs="Times New Roman"/>
+          <w:sz w:val="24"/>
+          <w:szCs w:val="24"/>
+        </w:rPr>
+      </w:pPr>
+      <w:r>
+        <w:rPr>
+          <w:rFonts w:ascii="Times New Roman" w:hAnsi="Times New Roman" w:cs="Times New Roman"/>
+          <w:sz w:val="24"/>
+          <w:szCs w:val="24"/>
+        </w:rPr>
+        <w:t>3. *</w:t>
+      </w:r>
+    </w:p>
+    <w:p>
+      <w:pPr>
+        <w:rPr>
+          <w:rFonts w:ascii="Times New Roman" w:hAnsi="Times New Roman" w:cs="Times New Roman"/>
+          <w:sz w:val="24"/>
+          <w:szCs w:val="24"/>
+        </w:rPr>
+      </w:pPr>
+      <w:r>
+        <w:rPr>
+          <w:rFonts w:ascii="Times New Roman" w:hAnsi="Times New Roman" w:cs="Times New Roman"/>
+          <w:sz w:val="24"/>
+          <w:szCs w:val="24"/>
+        </w:rPr>
+        <w:t>4. /</w:t>
+      </w:r>
+    </w:p>
+    <w:p>
+      <w:pPr>
+        <w:rPr>
+          <w:rFonts w:ascii="Times New Roman" w:hAnsi="Times New Roman" w:cs="Times New Roman"/>
+          <w:sz w:val="24"/>
+          <w:szCs w:val="24"/>
+        </w:rPr>
+      </w:pPr>
+      <w:r>
+        <w:rPr>
+          <w:rFonts w:ascii="Times New Roman" w:hAnsi="Times New Roman" w:cs="Times New Roman"/>
+          <w:sz w:val="24"/>
+          <w:szCs w:val="24"/>
+        </w:rPr>
+        <w:t>5. isExact: ==</w:t>
+      </w:r>
+    </w:p>
+    <w:p>
+      <w:pPr>
+        <w:rPr>
+          <w:rFonts w:ascii="Times New Roman" w:hAnsi="Times New Roman" w:cs="Times New Roman"/>
+          <w:sz w:val="24"/>
+          <w:szCs w:val="24"/>
+        </w:rPr>
+      </w:pPr>
+      <w:r>
+        <w:rPr>
+          <w:rFonts w:ascii="Times New Roman" w:hAnsi="Times New Roman" w:cs="Times New Roman"/>
+          <w:sz w:val="24"/>
+          <w:szCs w:val="24"/>
+        </w:rPr>
+        <w:t>6. ==</w:t>
+      </w:r>
+    </w:p>
+    <w:p>
+      <w:pPr>
+        <w:rPr>
+          <w:rFonts w:ascii="Times New Roman" w:hAnsi="Times New Roman" w:cs="Times New Roman"/>
+          <w:sz w:val="24"/>
+          <w:szCs w:val="24"/>
+        </w:rPr>
+      </w:pPr>
+      <w:r>
+        <w:rPr>
+          <w:rFonts w:ascii="Times New Roman" w:hAnsi="Times New Roman" w:cs="Times New Roman"/>
+          <w:sz w:val="24"/>
+          <w:szCs w:val="24"/>
+        </w:rPr>
+        <w:t>7. &lt;</w:t>
+      </w:r>
+    </w:p>
+    <w:p>
+      <w:pPr>
+        <w:rPr>
+          <w:rFonts w:ascii="Times New Roman" w:hAnsi="Times New Roman" w:cs="Times New Roman"/>
+          <w:sz w:val="24"/>
+          <w:szCs w:val="24"/>
+        </w:rPr>
+      </w:pPr>
+      <w:r>
+        <w:rPr>
+          <w:rFonts w:ascii="Times New Roman" w:hAnsi="Times New Roman" w:cs="Times New Roman"/>
+          <w:sz w:val="24"/>
+          <w:szCs w:val="24"/>
+        </w:rPr>
+        <w:t>8. &gt;</w:t>
+      </w:r>
+    </w:p>
+    <w:p>
+      <w:pPr>
+        <w:rPr>
+          <w:rFonts w:ascii="Times New Roman" w:hAnsi="Times New Roman" w:cs="Times New Roman"/>
+          <w:sz w:val="24"/>
+          <w:szCs w:val="24"/>
+        </w:rPr>
+      </w:pPr>
+      <w:r>
+        <w:rPr>
+          <w:rFonts w:ascii="Times New Roman" w:hAnsi="Times New Roman" w:cs="Times New Roman"/>
+          <w:sz w:val="24"/>
+          <w:szCs w:val="24"/>
+        </w:rPr>
+        <w:t>9. &lt;=</w:t>
+      </w:r>
+    </w:p>
+    <w:p>
+      <w:pPr>
+        <w:rPr>
+          <w:rFonts w:ascii="Times New Roman" w:hAnsi="Times New Roman" w:cs="Times New Roman"/>
+          <w:sz w:val="24"/>
+          <w:szCs w:val="24"/>
+        </w:rPr>
+      </w:pPr>
+      <w:r>
+        <w:rPr>
+          <w:rFonts w:ascii="Times New Roman" w:hAnsi="Times New Roman" w:cs="Times New Roman"/>
+          <w:sz w:val="24"/>
+          <w:szCs w:val="24"/>
+        </w:rPr>
+        <w:t>10. &gt;=</w:t>
+      </w:r>
+    </w:p>
+    <w:p>
+      <w:pPr>
+        <w:rPr>
+          <w:rFonts w:ascii="Times New Roman" w:hAnsi="Times New Roman" w:cs="Times New Roman"/>
+          <w:sz w:val="24"/>
+          <w:szCs w:val="24"/>
+        </w:rPr>
+      </w:pPr>
+      <w:proofErr w:type="gramStart"/>
+      <w:r>
+        <w:rPr>
+          <w:rFonts w:ascii="Times New Roman" w:hAnsi="Times New Roman" w:cs="Times New Roman"/>
+          <w:sz w:val="24"/>
+          <w:szCs w:val="24"/>
+        </w:rPr>
+        <w:t>11. !</w:t>
+      </w:r>
+      <w:proofErr w:type="gramEnd"/>
+      <w:r>
+        <w:rPr>
+          <w:rFonts w:ascii="Times New Roman" w:hAnsi="Times New Roman" w:cs="Times New Roman"/>
+          <w:sz w:val="24"/>
+          <w:szCs w:val="24"/>
+        </w:rPr>
+        <w:t>=</w:t>
+      </w:r>
+    </w:p>
+    <w:p>
+      <w:pPr>
+        <w:rPr>
+          <w:rFonts w:ascii="Times New Roman" w:hAnsi="Times New Roman" w:cs="Times New Roman"/>
+          <w:sz w:val="24"/>
+          <w:szCs w:val="24"/>
+        </w:rPr>
+      </w:pPr>
+      <w:r>
+        <w:rPr>
+          <w:rFonts w:ascii="Times New Roman" w:hAnsi="Times New Roman" w:cs="Times New Roman"/>
+          <w:sz w:val="24"/>
+          <w:szCs w:val="24"/>
+        </w:rPr>
+        <w:t>12. ++</w:t>
+      </w:r>
+    </w:p>
+    <w:p>
+      <w:pPr>
+        <w:rPr>
+          <w:rFonts w:ascii="Times New Roman" w:hAnsi="Times New Roman" w:cs="Times New Roman"/>
+          <w:sz w:val="24"/>
+          <w:szCs w:val="24"/>
+        </w:rPr>
+      </w:pPr>
+      <w:r>
+        <w:rPr>
+          <w:rFonts w:ascii="Times New Roman" w:hAnsi="Times New Roman" w:cs="Times New Roman"/>
+          <w:sz w:val="24"/>
+          <w:szCs w:val="24"/>
+        </w:rPr>
+        <w:t>13. --</w:t>
+      </w:r>
+    </w:p>
+    <w:p>
+      <w:pPr>
+        <w:rPr>
+          <w:rFonts w:ascii="Times New Roman" w:hAnsi="Times New Roman" w:cs="Times New Roman"/>
+          <w:sz w:val="24"/>
+          <w:szCs w:val="24"/>
+        </w:rPr>
+      </w:pPr>
+      <w:r>
+        <w:rPr>
+          <w:rFonts w:ascii="Times New Roman" w:hAnsi="Times New Roman" w:cs="Times New Roman"/>
+          <w:sz w:val="24"/>
+          <w:szCs w:val="24"/>
+        </w:rPr>
+        <w:t>You wanna select a random fraction? Y or N:</w:t>
+      </w:r>
+      <w:r>
+        <w:rPr>
+          <w:rFonts w:ascii="Times New Roman" w:hAnsi="Times New Roman" w:cs="Times New Roman"/>
+          <w:sz w:val="24"/>
+          <w:szCs w:val="24"/>
+        </w:rPr>
+        <w:t xml:space="preserve"> </w:t>
+      </w:r>
+    </w:p>
+    <w:p>
+      <w:pPr>
+        <w:rPr>
+          <w:rFonts w:ascii="Times New Roman" w:hAnsi="Times New Roman" w:cs="Times New Roman"/>
+          <w:sz w:val="24"/>
+          <w:szCs w:val="24"/>
+        </w:rPr>
+      </w:pPr>
+    </w:p>
+    <w:p>
+      <w:pPr>
+        <w:rPr>
+          <w:rFonts w:ascii="Times New Roman" w:hAnsi="Times New Roman" w:cs="Times New Roman"/>
+          <w:sz w:val="24"/>
+          <w:szCs w:val="24"/>
+        </w:rPr>
+      </w:pPr>
+      <w:r>
+        <w:rPr>
+          <w:rFonts w:ascii="Times New Roman" w:hAnsi="Times New Roman" w:cs="Times New Roman"/>
+          <w:b/>
+          <w:bCs/>
+          <w:sz w:val="28"/>
+          <w:szCs w:val="28"/>
+        </w:rPr>
         <w:t>Test Cases:</w:t>
       </w:r>
+      <w:r>
+        <w:rPr>
+          <w:rFonts w:ascii="Times New Roman" w:hAnsi="Times New Roman" w:cs="Times New Roman"/>
+          <w:b/>
+          <w:bCs/>
+          <w:sz w:val="28"/>
+          <w:szCs w:val="28"/>
+        </w:rPr>
+        <w:t xml:space="preserve"> </w:t>
+      </w:r>
+      <w:r>
+        <w:rPr>
+          <w:rFonts w:ascii="Times New Roman" w:hAnsi="Times New Roman" w:cs="Times New Roman"/>
+          <w:color w:val="00B050"/>
+          <w:sz w:val="24"/>
+          <w:szCs w:val="24"/>
+        </w:rPr>
+        <w:t>Pass</w:t>
+      </w:r>
+      <w:r>
+        <w:rPr>
+          <w:rFonts w:ascii="Times New Roman" w:hAnsi="Times New Roman" w:cs="Times New Roman"/>
+          <w:sz w:val="24"/>
+          <w:szCs w:val="24"/>
+        </w:rPr>
+        <w:t xml:space="preserve"> / </w:t>
+      </w:r>
+      <w:r>
+        <w:rPr>
+          <w:rFonts w:ascii="Times New Roman" w:hAnsi="Times New Roman" w:cs="Times New Roman"/>
+          <w:color w:val="C00000"/>
+          <w:sz w:val="24"/>
+          <w:szCs w:val="24"/>
+        </w:rPr>
+        <w:t>Fail</w:t>
+      </w:r>
+    </w:p>
+    <w:p>
+      <w:pPr>
+        <w:rPr>
+          <w:rFonts w:ascii="Times New Roman" w:hAnsi="Times New Roman" w:cs="Times New Roman"/>
+          <w:sz w:val="28"/>
+          <w:szCs w:val="28"/>
+        </w:rPr>
+      </w:pPr>
+      <w:r>
+        <w:rPr>
+          <w:rFonts w:ascii="Times New Roman" w:hAnsi="Times New Roman" w:cs="Times New Roman"/>
+          <w:color w:val="00B050"/>
+          <w:sz w:val="28"/>
+          <w:szCs w:val="28"/>
+        </w:rPr>
+        <w:t>Case 1</w:t>
+      </w:r>
+      <w:r>
+        <w:rPr>
+          <w:rFonts w:ascii="Times New Roman" w:hAnsi="Times New Roman" w:cs="Times New Roman"/>
+          <w:sz w:val="28"/>
+          <w:szCs w:val="28"/>
+        </w:rPr>
+        <w:t>:</w:t>
+      </w:r>
+    </w:p>
+    <w:p>
+      <w:pPr>
+        <w:ind w:firstLine="720"/>
+        <w:rPr>
+          <w:rFonts w:ascii="Times New Roman" w:hAnsi="Times New Roman" w:cs="Times New Roman"/>
+          <w:sz w:val="24"/>
+          <w:szCs w:val="24"/>
+        </w:rPr>
+      </w:pPr>
+      <w:r>
+        <w:rPr>
+          <w:rFonts w:ascii="Times New Roman" w:hAnsi="Times New Roman" w:cs="Times New Roman"/>
+          <w:sz w:val="24"/>
+          <w:szCs w:val="24"/>
+        </w:rPr>
+        <w:t xml:space="preserve">You wanna select a random fraction? Y or N: </w:t>
+      </w:r>
+      <w:r>
+        <w:rPr>
+          <w:rFonts w:ascii="Times New Roman" w:hAnsi="Times New Roman" w:cs="Times New Roman"/>
+          <w:sz w:val="24"/>
+          <w:szCs w:val="24"/>
+        </w:rPr>
+        <w:t>Y</w:t>
+      </w:r>
+    </w:p>
+    <w:p>
+      <w:pPr>
+        <w:ind w:firstLine="720"/>
+        <w:rPr>
+          <w:rFonts w:ascii="Times New Roman" w:hAnsi="Times New Roman" w:cs="Times New Roman"/>
+          <w:sz w:val="24"/>
+          <w:szCs w:val="24"/>
+        </w:rPr>
+      </w:pPr>
+      <w:r>
+        <w:rPr>
+          <w:rFonts w:ascii="Times New Roman" w:hAnsi="Times New Roman" w:cs="Times New Roman"/>
+          <w:sz w:val="24"/>
+          <w:szCs w:val="24"/>
+        </w:rPr>
+        <w:t xml:space="preserve">Random Fraction: </w:t>
+      </w:r>
+      <w:r>
+        <w:rPr>
+          <w:rFonts w:ascii="Times New Roman" w:hAnsi="Times New Roman" w:cs="Times New Roman"/>
+          <w:sz w:val="24"/>
+          <w:szCs w:val="24"/>
+        </w:rPr>
+        <w:t>42/68</w:t>
+      </w:r>
+    </w:p>
+    <w:p>
+      <w:pPr>
+        <w:ind w:firstLine="720"/>
+        <w:rPr>
+          <w:rFonts w:ascii="Times New Roman" w:hAnsi="Times New Roman" w:cs="Times New Roman"/>
+          <w:sz w:val="24"/>
+          <w:szCs w:val="24"/>
+        </w:rPr>
+      </w:pPr>
+      <w:r>
+        <w:rPr>
+          <w:rFonts w:ascii="Times New Roman" w:hAnsi="Times New Roman" w:cs="Times New Roman"/>
+          <w:sz w:val="24"/>
+          <w:szCs w:val="24"/>
+        </w:rPr>
+        <w:t>Choose Option: 1</w:t>
+      </w:r>
+      <w:r>
+        <w:rPr>
+          <w:rFonts w:ascii="Times New Roman" w:hAnsi="Times New Roman" w:cs="Times New Roman"/>
+          <w:sz w:val="24"/>
+          <w:szCs w:val="24"/>
+        </w:rPr>
+        <w:t>1</w:t>
+      </w:r>
+    </w:p>
+    <w:p>
+      <w:pPr>
+        <w:ind w:firstLine="720"/>
+        <w:rPr>
+          <w:rFonts w:ascii="Times New Roman" w:hAnsi="Times New Roman" w:cs="Times New Roman"/>
+          <w:sz w:val="24"/>
+          <w:szCs w:val="24"/>
+        </w:rPr>
+      </w:pPr>
+      <w:r>
+        <w:rPr>
+          <w:rFonts w:ascii="Times New Roman" w:hAnsi="Times New Roman" w:cs="Times New Roman"/>
+          <w:sz w:val="24"/>
+          <w:szCs w:val="24"/>
+        </w:rPr>
+        <w:t>Case ++: 110/68</w:t>
+      </w:r>
+    </w:p>
+    <w:p>
+      <w:pPr>
+        <w:ind w:firstLine="720"/>
+        <w:rPr>
+          <w:rFonts w:ascii="Times New Roman" w:hAnsi="Times New Roman" w:cs="Times New Roman"/>
+          <w:sz w:val="24"/>
+          <w:szCs w:val="24"/>
+        </w:rPr>
+      </w:pPr>
+      <w:r>
+        <w:rPr>
+          <w:rFonts w:ascii="Times New Roman" w:hAnsi="Times New Roman" w:cs="Times New Roman"/>
+          <w:sz w:val="24"/>
+          <w:szCs w:val="24"/>
+        </w:rPr>
+        <w:t xml:space="preserve">Reduced Fraction: </w:t>
+      </w:r>
+      <w:r>
+        <w:rPr>
+          <w:rFonts w:ascii="Times New Roman" w:hAnsi="Times New Roman" w:cs="Times New Roman"/>
+          <w:sz w:val="24"/>
+          <w:szCs w:val="24"/>
+        </w:rPr>
+        <w:t>55</w:t>
+      </w:r>
+      <w:r>
+        <w:rPr>
+          <w:rFonts w:ascii="Times New Roman" w:hAnsi="Times New Roman" w:cs="Times New Roman"/>
+          <w:sz w:val="24"/>
+          <w:szCs w:val="24"/>
+        </w:rPr>
+        <w:t>/34</w:t>
+      </w:r>
+    </w:p>
+    <w:p>
+      <w:pPr>
+        <w:ind w:firstLine="720"/>
+        <w:rPr>
+          <w:rFonts w:ascii="Times New Roman" w:hAnsi="Times New Roman" w:cs="Times New Roman"/>
+          <w:sz w:val="24"/>
+          <w:szCs w:val="24"/>
+        </w:rPr>
+      </w:pPr>
+    </w:p>
+    <w:p>
+      <w:pPr>
+        <w:ind w:firstLine="720"/>
+        <w:rPr>
+          <w:rFonts w:ascii="Times New Roman" w:hAnsi="Times New Roman" w:cs="Times New Roman"/>
+          <w:sz w:val="24"/>
+          <w:szCs w:val="24"/>
+        </w:rPr>
+      </w:pPr>
+      <w:r>
+        <w:rPr>
+          <w:rFonts w:ascii="Times New Roman" w:hAnsi="Times New Roman" w:cs="Times New Roman"/>
+          <w:sz w:val="24"/>
+          <w:szCs w:val="24"/>
+        </w:rPr>
+        <w:lastRenderedPageBreak/>
+        <w:t xml:space="preserve">Expected: </w:t>
+      </w:r>
+    </w:p>
+    <w:p>
+      <w:pPr>
+        <w:ind w:firstLine="720"/>
+        <w:rPr>
+          <w:rFonts w:ascii="Times New Roman" w:hAnsi="Times New Roman" w:cs="Times New Roman"/>
+          <w:sz w:val="24"/>
+          <w:szCs w:val="24"/>
+        </w:rPr>
+      </w:pPr>
+      <w:r>
+        <w:rPr>
+          <w:rFonts w:ascii="Times New Roman" w:hAnsi="Times New Roman" w:cs="Times New Roman"/>
+          <w:sz w:val="24"/>
+          <w:szCs w:val="24"/>
+        </w:rPr>
+        <w:t>Case ++: 110/68</w:t>
+      </w:r>
+    </w:p>
+    <w:p>
+      <w:pPr>
+        <w:ind w:firstLine="720"/>
+        <w:rPr>
+          <w:rFonts w:ascii="Times New Roman" w:hAnsi="Times New Roman" w:cs="Times New Roman"/>
+          <w:sz w:val="24"/>
+          <w:szCs w:val="24"/>
+        </w:rPr>
+      </w:pPr>
+      <w:r>
+        <w:rPr>
+          <w:rFonts w:ascii="Times New Roman" w:hAnsi="Times New Roman" w:cs="Times New Roman"/>
+          <w:sz w:val="24"/>
+          <w:szCs w:val="24"/>
+        </w:rPr>
+        <w:t>Reduced Fraction: 55/34</w:t>
+      </w:r>
+    </w:p>
+    <w:p>
+      <w:pPr>
+        <w:rPr>
+          <w:rFonts w:ascii="Times New Roman" w:hAnsi="Times New Roman" w:cs="Times New Roman"/>
+          <w:sz w:val="28"/>
+          <w:szCs w:val="28"/>
+        </w:rPr>
+      </w:pPr>
+    </w:p>
+    <w:p>
+      <w:pPr>
+        <w:rPr>
+          <w:rFonts w:ascii="Times New Roman" w:hAnsi="Times New Roman" w:cs="Times New Roman"/>
+          <w:sz w:val="28"/>
+          <w:szCs w:val="28"/>
+        </w:rPr>
+      </w:pPr>
+      <w:r>
+        <w:rPr>
+          <w:rFonts w:ascii="Times New Roman" w:hAnsi="Times New Roman" w:cs="Times New Roman"/>
+          <w:color w:val="00B050"/>
+          <w:sz w:val="28"/>
+          <w:szCs w:val="28"/>
+        </w:rPr>
+        <w:t xml:space="preserve">Case </w:t>
+      </w:r>
+      <w:r>
+        <w:rPr>
+          <w:rFonts w:ascii="Times New Roman" w:hAnsi="Times New Roman" w:cs="Times New Roman"/>
+          <w:color w:val="00B050"/>
+          <w:sz w:val="28"/>
+          <w:szCs w:val="28"/>
+        </w:rPr>
+        <w:t>2</w:t>
+      </w:r>
+      <w:r>
+        <w:rPr>
+          <w:rFonts w:ascii="Times New Roman" w:hAnsi="Times New Roman" w:cs="Times New Roman"/>
+          <w:sz w:val="28"/>
+          <w:szCs w:val="28"/>
+        </w:rPr>
+        <w:t>:</w:t>
+      </w:r>
+    </w:p>
+    <w:p>
+      <w:pPr>
+        <w:ind w:firstLine="720"/>
+        <w:rPr>
+          <w:rFonts w:ascii="Times New Roman" w:hAnsi="Times New Roman" w:cs="Times New Roman"/>
+          <w:sz w:val="24"/>
+          <w:szCs w:val="24"/>
+        </w:rPr>
+      </w:pPr>
+      <w:r>
+        <w:rPr>
+          <w:rFonts w:ascii="Times New Roman" w:hAnsi="Times New Roman" w:cs="Times New Roman"/>
+          <w:sz w:val="24"/>
+          <w:szCs w:val="24"/>
+        </w:rPr>
+        <w:t xml:space="preserve">You wanna select a random fraction? Y or N: </w:t>
+      </w:r>
+      <w:r>
+        <w:rPr>
+          <w:rFonts w:ascii="Times New Roman" w:hAnsi="Times New Roman" w:cs="Times New Roman"/>
+          <w:sz w:val="24"/>
+          <w:szCs w:val="24"/>
+        </w:rPr>
+        <w:t>N</w:t>
+      </w:r>
+    </w:p>
+    <w:p>
+      <w:pPr>
+        <w:ind w:firstLine="720"/>
+        <w:rPr>
+          <w:rFonts w:ascii="Times New Roman" w:hAnsi="Times New Roman" w:cs="Times New Roman"/>
+          <w:sz w:val="24"/>
+          <w:szCs w:val="24"/>
+        </w:rPr>
+      </w:pPr>
+      <w:r>
+        <w:rPr>
+          <w:rFonts w:ascii="Times New Roman" w:hAnsi="Times New Roman" w:cs="Times New Roman"/>
+          <w:sz w:val="24"/>
+          <w:szCs w:val="24"/>
+        </w:rPr>
+        <w:t>First Fraction: 1/2</w:t>
+      </w:r>
+    </w:p>
+    <w:p>
+      <w:pPr>
+        <w:ind w:firstLine="720"/>
+        <w:rPr>
+          <w:rFonts w:ascii="Times New Roman" w:hAnsi="Times New Roman" w:cs="Times New Roman"/>
+          <w:sz w:val="24"/>
+          <w:szCs w:val="24"/>
+        </w:rPr>
+      </w:pPr>
+      <w:r>
+        <w:rPr>
+          <w:rFonts w:ascii="Times New Roman" w:hAnsi="Times New Roman" w:cs="Times New Roman"/>
+          <w:sz w:val="24"/>
+          <w:szCs w:val="24"/>
+        </w:rPr>
+        <w:t>Choose Option: 1</w:t>
+      </w:r>
+    </w:p>
+    <w:p>
+      <w:pPr>
+        <w:ind w:firstLine="720"/>
+        <w:rPr>
+          <w:rFonts w:ascii="Times New Roman" w:hAnsi="Times New Roman" w:cs="Times New Roman"/>
+          <w:sz w:val="24"/>
+          <w:szCs w:val="24"/>
+        </w:rPr>
+      </w:pPr>
+      <w:r>
+        <w:rPr>
+          <w:rFonts w:ascii="Times New Roman" w:hAnsi="Times New Roman" w:cs="Times New Roman"/>
+          <w:sz w:val="24"/>
+          <w:szCs w:val="24"/>
+        </w:rPr>
+        <w:t>Second</w:t>
+      </w:r>
+      <w:r>
+        <w:rPr>
+          <w:rFonts w:ascii="Times New Roman" w:hAnsi="Times New Roman" w:cs="Times New Roman"/>
+          <w:sz w:val="24"/>
+          <w:szCs w:val="24"/>
+        </w:rPr>
+        <w:t xml:space="preserve"> Fraction: 1/2</w:t>
+      </w:r>
+    </w:p>
+    <w:p>
+      <w:pPr>
+        <w:ind w:firstLine="720"/>
+        <w:rPr>
+          <w:rFonts w:ascii="Times New Roman" w:hAnsi="Times New Roman" w:cs="Times New Roman"/>
+          <w:sz w:val="24"/>
+          <w:szCs w:val="24"/>
+        </w:rPr>
+      </w:pPr>
+      <w:r>
+        <w:rPr>
+          <w:rFonts w:ascii="Times New Roman" w:hAnsi="Times New Roman" w:cs="Times New Roman"/>
+          <w:sz w:val="24"/>
+          <w:szCs w:val="24"/>
+        </w:rPr>
+        <w:t xml:space="preserve">Case ++: </w:t>
+      </w:r>
+      <w:r>
+        <w:rPr>
+          <w:rFonts w:ascii="Times New Roman" w:hAnsi="Times New Roman" w:cs="Times New Roman"/>
+          <w:sz w:val="24"/>
+          <w:szCs w:val="24"/>
+        </w:rPr>
+        <w:t>4/4</w:t>
+      </w:r>
+    </w:p>
+    <w:p>
+      <w:pPr>
+        <w:ind w:firstLine="720"/>
+        <w:rPr>
+          <w:rFonts w:ascii="Times New Roman" w:hAnsi="Times New Roman" w:cs="Times New Roman"/>
+          <w:sz w:val="24"/>
+          <w:szCs w:val="24"/>
+        </w:rPr>
+      </w:pPr>
+      <w:r>
+        <w:rPr>
+          <w:rFonts w:ascii="Times New Roman" w:hAnsi="Times New Roman" w:cs="Times New Roman"/>
+          <w:sz w:val="24"/>
+          <w:szCs w:val="24"/>
+        </w:rPr>
+        <w:t>Reduced Fraction: 1/</w:t>
+      </w:r>
+      <w:r>
+        <w:rPr>
+          <w:rFonts w:ascii="Times New Roman" w:hAnsi="Times New Roman" w:cs="Times New Roman"/>
+          <w:sz w:val="24"/>
+          <w:szCs w:val="24"/>
+        </w:rPr>
+        <w:t>1</w:t>
+      </w:r>
+    </w:p>
+    <w:p>
+      <w:pPr>
+        <w:ind w:firstLine="720"/>
+        <w:rPr>
+          <w:rFonts w:ascii="Times New Roman" w:hAnsi="Times New Roman" w:cs="Times New Roman"/>
+          <w:sz w:val="24"/>
+          <w:szCs w:val="24"/>
+        </w:rPr>
+      </w:pPr>
+      <w:r>
+        <w:rPr>
+          <w:rFonts w:ascii="Times New Roman" w:hAnsi="Times New Roman" w:cs="Times New Roman"/>
+          <w:sz w:val="24"/>
+          <w:szCs w:val="24"/>
+        </w:rPr>
+        <w:t xml:space="preserve">Expected: </w:t>
+      </w:r>
+    </w:p>
+    <w:p>
+      <w:pPr>
+        <w:ind w:firstLine="720"/>
+        <w:rPr>
+          <w:rFonts w:ascii="Times New Roman" w:hAnsi="Times New Roman" w:cs="Times New Roman"/>
+          <w:sz w:val="24"/>
+          <w:szCs w:val="24"/>
+        </w:rPr>
+      </w:pPr>
+      <w:r>
+        <w:rPr>
+          <w:rFonts w:ascii="Times New Roman" w:hAnsi="Times New Roman" w:cs="Times New Roman"/>
+          <w:sz w:val="24"/>
+          <w:szCs w:val="24"/>
+        </w:rPr>
+        <w:t xml:space="preserve">Case +: </w:t>
+      </w:r>
+      <w:r>
+        <w:rPr>
+          <w:rFonts w:ascii="Times New Roman" w:hAnsi="Times New Roman" w:cs="Times New Roman"/>
+          <w:sz w:val="24"/>
+          <w:szCs w:val="24"/>
+        </w:rPr>
+        <w:t>4</w:t>
+      </w:r>
+      <w:r>
+        <w:rPr>
+          <w:rFonts w:ascii="Times New Roman" w:hAnsi="Times New Roman" w:cs="Times New Roman"/>
+          <w:sz w:val="24"/>
+          <w:szCs w:val="24"/>
+        </w:rPr>
+        <w:t>/</w:t>
+      </w:r>
+      <w:r>
+        <w:rPr>
+          <w:rFonts w:ascii="Times New Roman" w:hAnsi="Times New Roman" w:cs="Times New Roman"/>
+          <w:sz w:val="24"/>
+          <w:szCs w:val="24"/>
+        </w:rPr>
+        <w:t>4</w:t>
+      </w:r>
+    </w:p>
+    <w:p>
+      <w:pPr>
+        <w:ind w:firstLine="720"/>
+        <w:rPr>
+          <w:rFonts w:ascii="Times New Roman" w:hAnsi="Times New Roman" w:cs="Times New Roman"/>
+          <w:sz w:val="24"/>
+          <w:szCs w:val="24"/>
+        </w:rPr>
+      </w:pPr>
+      <w:r>
+        <w:rPr>
+          <w:rFonts w:ascii="Times New Roman" w:hAnsi="Times New Roman" w:cs="Times New Roman"/>
+          <w:sz w:val="24"/>
+          <w:szCs w:val="24"/>
+        </w:rPr>
+        <w:t xml:space="preserve">Reduced Fraction: </w:t>
+      </w:r>
+      <w:r>
+        <w:rPr>
+          <w:rFonts w:ascii="Times New Roman" w:hAnsi="Times New Roman" w:cs="Times New Roman"/>
+          <w:sz w:val="24"/>
+          <w:szCs w:val="24"/>
+        </w:rPr>
+        <w:t>1</w:t>
+      </w:r>
+      <w:r>
+        <w:rPr>
+          <w:rFonts w:ascii="Times New Roman" w:hAnsi="Times New Roman" w:cs="Times New Roman"/>
+          <w:sz w:val="24"/>
+          <w:szCs w:val="24"/>
+        </w:rPr>
+        <w:t>/</w:t>
+      </w:r>
+      <w:r>
+        <w:rPr>
+          <w:rFonts w:ascii="Times New Roman" w:hAnsi="Times New Roman" w:cs="Times New Roman"/>
+          <w:sz w:val="24"/>
+          <w:szCs w:val="24"/>
+        </w:rPr>
+        <w:t>1</w:t>
+      </w:r>
+    </w:p>
+    <w:p>
+      <w:pPr>
+        <w:rPr>
+          <w:rFonts w:ascii="Times New Roman" w:hAnsi="Times New Roman" w:cs="Times New Roman"/>
+          <w:sz w:val="28"/>
+          <w:szCs w:val="28"/>
+        </w:rPr>
+      </w:pPr>
+    </w:p>
+    <w:p>
+      <w:pPr>
+        <w:rPr>
+          <w:rFonts w:ascii="Times New Roman" w:hAnsi="Times New Roman" w:cs="Times New Roman"/>
+          <w:sz w:val="28"/>
+          <w:szCs w:val="28"/>
+        </w:rPr>
+      </w:pPr>
+      <w:r>
+        <w:rPr>
+          <w:rFonts w:ascii="Times New Roman" w:hAnsi="Times New Roman" w:cs="Times New Roman"/>
+          <w:color w:val="C00000"/>
+          <w:sz w:val="28"/>
+          <w:szCs w:val="28"/>
+        </w:rPr>
+        <w:t xml:space="preserve">Case </w:t>
+      </w:r>
+      <w:r>
+        <w:rPr>
+          <w:rFonts w:ascii="Times New Roman" w:hAnsi="Times New Roman" w:cs="Times New Roman"/>
+          <w:color w:val="C00000"/>
+          <w:sz w:val="28"/>
+          <w:szCs w:val="28"/>
+        </w:rPr>
+        <w:t>3</w:t>
+      </w:r>
+      <w:r>
+        <w:rPr>
+          <w:rFonts w:ascii="Times New Roman" w:hAnsi="Times New Roman" w:cs="Times New Roman"/>
+          <w:sz w:val="28"/>
+          <w:szCs w:val="28"/>
+        </w:rPr>
+        <w:t>:</w:t>
+      </w:r>
+    </w:p>
+    <w:p>
+      <w:pPr>
+        <w:ind w:firstLine="720"/>
+        <w:rPr>
+          <w:rFonts w:ascii="Times New Roman" w:hAnsi="Times New Roman" w:cs="Times New Roman"/>
+          <w:sz w:val="24"/>
+          <w:szCs w:val="24"/>
+        </w:rPr>
+      </w:pPr>
+      <w:r>
+        <w:rPr>
+          <w:rFonts w:ascii="Times New Roman" w:hAnsi="Times New Roman" w:cs="Times New Roman"/>
+          <w:sz w:val="24"/>
+          <w:szCs w:val="24"/>
+        </w:rPr>
+        <w:t xml:space="preserve">You wanna select a random fraction? Y or N: </w:t>
+      </w:r>
+      <w:r>
+        <w:rPr>
+          <w:rFonts w:ascii="Times New Roman" w:hAnsi="Times New Roman" w:cs="Times New Roman"/>
+          <w:sz w:val="24"/>
+          <w:szCs w:val="24"/>
+        </w:rPr>
+        <w:t>½</w:t>
+      </w:r>
+    </w:p>
+    <w:p>
+      <w:pPr>
+        <w:ind w:firstLine="720"/>
+        <w:rPr>
+          <w:rFonts w:ascii="Times New Roman" w:hAnsi="Times New Roman" w:cs="Times New Roman"/>
+          <w:sz w:val="24"/>
+          <w:szCs w:val="24"/>
+        </w:rPr>
+      </w:pPr>
+      <w:r>
+        <w:rPr>
+          <w:rFonts w:ascii="Times New Roman" w:hAnsi="Times New Roman" w:cs="Times New Roman"/>
+          <w:sz w:val="24"/>
+          <w:szCs w:val="24"/>
+        </w:rPr>
+        <w:t xml:space="preserve">Error: </w:t>
+      </w:r>
+      <w:proofErr w:type="spellStart"/>
+      <w:r>
+        <w:rPr>
+          <w:rFonts w:ascii="Times New Roman" w:hAnsi="Times New Roman" w:cs="Times New Roman"/>
+          <w:sz w:val="24"/>
+          <w:szCs w:val="24"/>
+        </w:rPr>
+        <w:t>xxxxx</w:t>
+      </w:r>
+      <w:proofErr w:type="spellEnd"/>
+      <w:r>
+        <w:rPr>
+          <w:rFonts w:ascii="Times New Roman" w:hAnsi="Times New Roman" w:cs="Times New Roman"/>
+          <w:sz w:val="24"/>
+          <w:szCs w:val="24"/>
+        </w:rPr>
+        <w:t xml:space="preserve"> Infinite Loop</w:t>
+      </w:r>
+    </w:p>
+    <w:p>
+      <w:pPr>
+        <w:rPr>
+          <w:rFonts w:ascii="Times New Roman" w:hAnsi="Times New Roman" w:cs="Times New Roman"/>
+          <w:sz w:val="24"/>
+          <w:szCs w:val="24"/>
+        </w:rPr>
+      </w:pPr>
+    </w:p>
+    <w:p>
+      <w:pPr>
+        <w:rPr>
+          <w:rFonts w:ascii="Times New Roman" w:hAnsi="Times New Roman" w:cs="Times New Roman"/>
+          <w:sz w:val="28"/>
+          <w:szCs w:val="28"/>
+        </w:rPr>
+      </w:pPr>
+      <w:r>
+        <w:rPr>
+          <w:rFonts w:ascii="Times New Roman" w:hAnsi="Times New Roman" w:cs="Times New Roman"/>
+          <w:sz w:val="28"/>
+          <w:szCs w:val="28"/>
+        </w:rPr>
+        <w:t>Case 4:</w:t>
+      </w:r>
+    </w:p>
+    <w:p>
+      <w:pPr>
+        <w:ind w:firstLine="720"/>
+        <w:rPr>
+          <w:rFonts w:ascii="Times New Roman" w:hAnsi="Times New Roman" w:cs="Times New Roman"/>
+          <w:sz w:val="24"/>
+          <w:szCs w:val="24"/>
+        </w:rPr>
+      </w:pPr>
+      <w:r>
+        <w:rPr>
+          <w:rFonts w:ascii="Times New Roman" w:hAnsi="Times New Roman" w:cs="Times New Roman"/>
+          <w:sz w:val="24"/>
+          <w:szCs w:val="24"/>
+        </w:rPr>
+        <w:t>You wanna select a random fraction? Y or N:</w:t>
+      </w:r>
+      <w:r>
+        <w:rPr>
+          <w:rFonts w:ascii="Times New Roman" w:hAnsi="Times New Roman" w:cs="Times New Roman"/>
+          <w:sz w:val="24"/>
+          <w:szCs w:val="24"/>
+        </w:rPr>
+        <w:t xml:space="preserve"> n</w:t>
+      </w:r>
+    </w:p>
+    <w:p>
+      <w:pPr>
+        <w:ind w:firstLine="720"/>
+        <w:rPr>
+          <w:rFonts w:ascii="Times New Roman" w:hAnsi="Times New Roman" w:cs="Times New Roman"/>
+          <w:sz w:val="24"/>
+          <w:szCs w:val="24"/>
+        </w:rPr>
+      </w:pPr>
+      <w:r>
+        <w:rPr>
+          <w:rFonts w:ascii="Times New Roman" w:hAnsi="Times New Roman" w:cs="Times New Roman"/>
+          <w:sz w:val="24"/>
+          <w:szCs w:val="24"/>
+        </w:rPr>
+        <w:t>First Fraction: 11/22</w:t>
+      </w:r>
+    </w:p>
+    <w:p>
+      <w:pPr>
+        <w:ind w:firstLine="720"/>
+        <w:rPr>
+          <w:rFonts w:ascii="Times New Roman" w:hAnsi="Times New Roman" w:cs="Times New Roman"/>
+          <w:sz w:val="24"/>
+          <w:szCs w:val="24"/>
+        </w:rPr>
+      </w:pPr>
+      <w:r>
+        <w:rPr>
+          <w:rFonts w:ascii="Times New Roman" w:hAnsi="Times New Roman" w:cs="Times New Roman"/>
+          <w:sz w:val="24"/>
+          <w:szCs w:val="24"/>
+        </w:rPr>
+        <w:t>Choose Operation: 6</w:t>
+      </w:r>
+    </w:p>
+    <w:p>
+      <w:pPr>
+        <w:ind w:firstLine="720"/>
+        <w:rPr>
+          <w:rFonts w:ascii="Times New Roman" w:hAnsi="Times New Roman" w:cs="Times New Roman"/>
+          <w:sz w:val="24"/>
+          <w:szCs w:val="24"/>
+        </w:rPr>
+      </w:pPr>
+      <w:r>
+        <w:rPr>
+          <w:rFonts w:ascii="Times New Roman" w:hAnsi="Times New Roman" w:cs="Times New Roman"/>
+          <w:sz w:val="24"/>
+          <w:szCs w:val="24"/>
+        </w:rPr>
+        <w:t>Second Fraction: 22/44</w:t>
+      </w:r>
+    </w:p>
+    <w:p>
+      <w:pPr>
+        <w:ind w:firstLine="720"/>
+        <w:rPr>
+          <w:rFonts w:ascii="Times New Roman" w:hAnsi="Times New Roman" w:cs="Times New Roman"/>
+          <w:sz w:val="24"/>
+          <w:szCs w:val="24"/>
+        </w:rPr>
+      </w:pPr>
+      <w:r>
+        <w:rPr>
+          <w:rFonts w:ascii="Times New Roman" w:hAnsi="Times New Roman" w:cs="Times New Roman"/>
+          <w:sz w:val="24"/>
+          <w:szCs w:val="24"/>
+        </w:rPr>
+        <w:t>Case ==: False</w:t>
+      </w:r>
+    </w:p>
+    <w:p>
+      <w:pPr>
+        <w:ind w:firstLine="720"/>
+        <w:rPr>
+          <w:rFonts w:ascii="Times New Roman" w:hAnsi="Times New Roman" w:cs="Times New Roman"/>
+          <w:sz w:val="24"/>
+          <w:szCs w:val="24"/>
+        </w:rPr>
+      </w:pPr>
+    </w:p>
+    <w:p>
+      <w:pPr>
+        <w:ind w:firstLine="720"/>
+        <w:rPr>
+          <w:rFonts w:ascii="Times New Roman" w:hAnsi="Times New Roman" w:cs="Times New Roman"/>
+          <w:sz w:val="24"/>
+          <w:szCs w:val="24"/>
+        </w:rPr>
+      </w:pPr>
+      <w:r>
+        <w:rPr>
+          <w:rFonts w:ascii="Times New Roman" w:hAnsi="Times New Roman" w:cs="Times New Roman"/>
+          <w:sz w:val="24"/>
+          <w:szCs w:val="24"/>
+        </w:rPr>
+        <w:lastRenderedPageBreak/>
+        <w:t>Expected:</w:t>
+      </w:r>
+    </w:p>
+    <w:p>
+      <w:pPr>
+        <w:ind w:firstLine="720"/>
+        <w:rPr>
+          <w:rFonts w:ascii="Times New Roman" w:hAnsi="Times New Roman" w:cs="Times New Roman"/>
+          <w:sz w:val="24"/>
+          <w:szCs w:val="24"/>
+        </w:rPr>
+      </w:pPr>
+      <w:r>
+        <w:rPr>
+          <w:rFonts w:ascii="Times New Roman" w:hAnsi="Times New Roman" w:cs="Times New Roman"/>
+          <w:sz w:val="24"/>
+          <w:szCs w:val="24"/>
+        </w:rPr>
+        <w:t>Case ==: False</w:t>
+      </w:r>
+    </w:p>
+    <w:p>
+      <w:pPr>
+        <w:rPr>
+          <w:rFonts w:ascii="Times New Roman" w:hAnsi="Times New Roman" w:cs="Times New Roman"/>
+          <w:sz w:val="24"/>
+          <w:szCs w:val="24"/>
+        </w:rPr>
+      </w:pPr>
+    </w:p>
+    <w:tbl>
+      <w:tblPr>
+        <w:tblStyle w:val="TableGrid"/>
+        <w:tblW w:w="0" w:type="auto"/>
+        <w:tblLook w:val="04A0" w:firstRow="1" w:lastRow="0" w:firstColumn="1" w:lastColumn="0" w:noHBand="0" w:noVBand="1"/>
+      </w:tblPr>
+      <w:tblGrid>
+        <w:gridCol w:w="1511"/>
+        <w:gridCol w:w="1511"/>
+        <w:gridCol w:w="1447"/>
+        <w:gridCol w:w="1603"/>
+        <w:gridCol w:w="1675"/>
+        <w:gridCol w:w="1603"/>
+      </w:tblGrid>
+      <w:tr>
+        <w:tc>
+          <w:tcPr>
+            <w:tcW w:w="1511" w:type="dxa"/>
+          </w:tcPr>
+          <w:p>
+            <w:pPr>
+              <w:rPr>
+                <w:rFonts w:ascii="Times New Roman" w:hAnsi="Times New Roman" w:cs="Times New Roman"/>
+                <w:sz w:val="24"/>
+                <w:szCs w:val="24"/>
+              </w:rPr>
+            </w:pPr>
+            <w:r>
+              <w:rPr>
+                <w:rFonts w:ascii="Times New Roman" w:hAnsi="Times New Roman" w:cs="Times New Roman"/>
+                <w:sz w:val="24"/>
+                <w:szCs w:val="24"/>
+              </w:rPr>
+              <w:t>F1</w:t>
+            </w:r>
+          </w:p>
+        </w:tc>
+        <w:tc>
+          <w:tcPr>
+            <w:tcW w:w="1511" w:type="dxa"/>
+          </w:tcPr>
+          <w:p>
+            <w:pPr>
+              <w:rPr>
+                <w:rFonts w:ascii="Times New Roman" w:hAnsi="Times New Roman" w:cs="Times New Roman"/>
+                <w:sz w:val="24"/>
+                <w:szCs w:val="24"/>
+              </w:rPr>
+            </w:pPr>
+            <w:r>
+              <w:rPr>
+                <w:rFonts w:ascii="Times New Roman" w:hAnsi="Times New Roman" w:cs="Times New Roman"/>
+                <w:sz w:val="24"/>
+                <w:szCs w:val="24"/>
+              </w:rPr>
+              <w:t>F2</w:t>
+            </w:r>
+          </w:p>
+        </w:tc>
+        <w:tc>
+          <w:tcPr>
+            <w:tcW w:w="1447" w:type="dxa"/>
+          </w:tcPr>
+          <w:p>
+            <w:pPr>
+              <w:rPr>
+                <w:rFonts w:ascii="Times New Roman" w:hAnsi="Times New Roman" w:cs="Times New Roman"/>
+                <w:sz w:val="24"/>
+                <w:szCs w:val="24"/>
+              </w:rPr>
+            </w:pPr>
+            <w:r>
+              <w:rPr>
+                <w:rFonts w:ascii="Times New Roman" w:hAnsi="Times New Roman" w:cs="Times New Roman"/>
+                <w:sz w:val="24"/>
+                <w:szCs w:val="24"/>
+              </w:rPr>
+              <w:t>Operator</w:t>
+            </w:r>
+          </w:p>
+        </w:tc>
+        <w:tc>
+          <w:tcPr>
+            <w:tcW w:w="1603" w:type="dxa"/>
+          </w:tcPr>
+          <w:p>
+            <w:pPr>
+              <w:rPr>
+                <w:rFonts w:ascii="Times New Roman" w:hAnsi="Times New Roman" w:cs="Times New Roman"/>
+                <w:sz w:val="24"/>
+                <w:szCs w:val="24"/>
+              </w:rPr>
+            </w:pPr>
+            <w:r>
+              <w:rPr>
+                <w:rFonts w:ascii="Times New Roman" w:hAnsi="Times New Roman" w:cs="Times New Roman"/>
+                <w:sz w:val="24"/>
+                <w:szCs w:val="24"/>
+              </w:rPr>
+              <w:t>Result</w:t>
+            </w:r>
+          </w:p>
+        </w:tc>
+        <w:tc>
+          <w:tcPr>
+            <w:tcW w:w="1675" w:type="dxa"/>
+          </w:tcPr>
+          <w:p>
+            <w:pPr>
+              <w:rPr>
+                <w:rFonts w:ascii="Times New Roman" w:hAnsi="Times New Roman" w:cs="Times New Roman"/>
+                <w:sz w:val="24"/>
+                <w:szCs w:val="24"/>
+              </w:rPr>
+            </w:pPr>
+            <w:r>
+              <w:rPr>
+                <w:rFonts w:ascii="Times New Roman" w:hAnsi="Times New Roman" w:cs="Times New Roman"/>
+                <w:sz w:val="24"/>
+                <w:szCs w:val="24"/>
+              </w:rPr>
+              <w:t>Expected</w:t>
+            </w:r>
+          </w:p>
+        </w:tc>
+        <w:tc>
+          <w:tcPr>
+            <w:tcW w:w="1603" w:type="dxa"/>
+          </w:tcPr>
+          <w:p>
+            <w:pPr>
+              <w:rPr>
+                <w:rFonts w:ascii="Times New Roman" w:hAnsi="Times New Roman" w:cs="Times New Roman"/>
+                <w:sz w:val="24"/>
+                <w:szCs w:val="24"/>
+              </w:rPr>
+            </w:pPr>
+            <w:r>
+              <w:rPr>
+                <w:rFonts w:ascii="Times New Roman" w:hAnsi="Times New Roman" w:cs="Times New Roman"/>
+                <w:sz w:val="24"/>
+                <w:szCs w:val="24"/>
+              </w:rPr>
+              <w:t>Final Result</w:t>
+            </w:r>
+          </w:p>
+        </w:tc>
+      </w:tr>
+      <w:tr>
+        <w:tc>
+          <w:tcPr>
+            <w:tcW w:w="1511" w:type="dxa"/>
+          </w:tcPr>
+          <w:p>
+            <w:pPr>
+              <w:rPr>
+                <w:rFonts w:ascii="Times New Roman" w:hAnsi="Times New Roman" w:cs="Times New Roman"/>
+                <w:sz w:val="24"/>
+                <w:szCs w:val="24"/>
+              </w:rPr>
+            </w:pPr>
+            <w:r>
+              <w:rPr>
+                <w:rFonts w:ascii="Times New Roman" w:hAnsi="Times New Roman" w:cs="Times New Roman"/>
+                <w:sz w:val="24"/>
+                <w:szCs w:val="24"/>
+              </w:rPr>
+              <w:t>42/68</w:t>
+            </w:r>
+          </w:p>
+        </w:tc>
+        <w:tc>
+          <w:tcPr>
+            <w:tcW w:w="1511" w:type="dxa"/>
+          </w:tcPr>
+          <w:p>
+            <w:pPr>
+              <w:rPr>
+                <w:rFonts w:ascii="Times New Roman" w:hAnsi="Times New Roman" w:cs="Times New Roman"/>
+                <w:sz w:val="24"/>
+                <w:szCs w:val="24"/>
+              </w:rPr>
+            </w:pPr>
+          </w:p>
+        </w:tc>
+        <w:tc>
+          <w:tcPr>
+            <w:tcW w:w="1447" w:type="dxa"/>
+          </w:tcPr>
+          <w:p>
+            <w:pPr>
+              <w:rPr>
+                <w:rFonts w:ascii="Times New Roman" w:hAnsi="Times New Roman" w:cs="Times New Roman"/>
+                <w:sz w:val="24"/>
+                <w:szCs w:val="24"/>
+              </w:rPr>
+            </w:pPr>
+            <w:r>
+              <w:rPr>
+                <w:rFonts w:ascii="Times New Roman" w:hAnsi="Times New Roman" w:cs="Times New Roman"/>
+                <w:sz w:val="24"/>
+                <w:szCs w:val="24"/>
+              </w:rPr>
+              <w:t>++</w:t>
+            </w:r>
+          </w:p>
+        </w:tc>
+        <w:tc>
+          <w:tcPr>
+            <w:tcW w:w="1603" w:type="dxa"/>
+          </w:tcPr>
+          <w:p>
+            <w:pPr>
+              <w:rPr>
+                <w:rFonts w:ascii="Times New Roman" w:hAnsi="Times New Roman" w:cs="Times New Roman"/>
+                <w:sz w:val="24"/>
+                <w:szCs w:val="24"/>
+              </w:rPr>
+            </w:pPr>
+            <w:r>
+              <w:rPr>
+                <w:rFonts w:ascii="Times New Roman" w:hAnsi="Times New Roman" w:cs="Times New Roman"/>
+                <w:sz w:val="24"/>
+                <w:szCs w:val="24"/>
+              </w:rPr>
+              <w:t>110/68</w:t>
+            </w:r>
+          </w:p>
+        </w:tc>
+        <w:tc>
+          <w:tcPr>
+            <w:tcW w:w="1675" w:type="dxa"/>
+          </w:tcPr>
+          <w:p>
+            <w:pPr>
+              <w:rPr>
+                <w:rFonts w:ascii="Times New Roman" w:hAnsi="Times New Roman" w:cs="Times New Roman"/>
+                <w:sz w:val="24"/>
+                <w:szCs w:val="24"/>
+              </w:rPr>
+            </w:pPr>
+            <w:r>
+              <w:rPr>
+                <w:rFonts w:ascii="Times New Roman" w:hAnsi="Times New Roman" w:cs="Times New Roman"/>
+                <w:sz w:val="24"/>
+                <w:szCs w:val="24"/>
+              </w:rPr>
+              <w:t>110/68</w:t>
+            </w:r>
+          </w:p>
+        </w:tc>
+        <w:tc>
+          <w:tcPr>
+            <w:tcW w:w="1603" w:type="dxa"/>
+          </w:tcPr>
+          <w:p>
+            <w:pPr>
+              <w:rPr>
+                <w:rFonts w:ascii="Times New Roman" w:hAnsi="Times New Roman" w:cs="Times New Roman"/>
+                <w:color w:val="92D050"/>
+                <w:sz w:val="24"/>
+                <w:szCs w:val="24"/>
+              </w:rPr>
+            </w:pPr>
+            <w:r>
+              <w:rPr>
+                <w:rFonts w:ascii="Times New Roman" w:hAnsi="Times New Roman" w:cs="Times New Roman"/>
+                <w:color w:val="92D050"/>
+                <w:sz w:val="24"/>
+                <w:szCs w:val="24"/>
+              </w:rPr>
+              <w:t>Pass</w:t>
+            </w:r>
+          </w:p>
+        </w:tc>
+      </w:tr>
+      <w:tr>
+        <w:tc>
+          <w:tcPr>
+            <w:tcW w:w="1511" w:type="dxa"/>
+          </w:tcPr>
+          <w:p>
+            <w:pPr>
+              <w:rPr>
+                <w:rFonts w:ascii="Times New Roman" w:hAnsi="Times New Roman" w:cs="Times New Roman"/>
+                <w:sz w:val="24"/>
+                <w:szCs w:val="24"/>
+              </w:rPr>
+            </w:pPr>
+            <w:r>
+              <w:rPr>
+                <w:rFonts w:ascii="Times New Roman" w:hAnsi="Times New Roman" w:cs="Times New Roman"/>
+                <w:sz w:val="24"/>
+                <w:szCs w:val="24"/>
+              </w:rPr>
+              <w:t>½</w:t>
+            </w:r>
+          </w:p>
+        </w:tc>
+        <w:tc>
+          <w:tcPr>
+            <w:tcW w:w="1511" w:type="dxa"/>
+          </w:tcPr>
+          <w:p>
+            <w:pPr>
+              <w:rPr>
+                <w:rFonts w:ascii="Times New Roman" w:hAnsi="Times New Roman" w:cs="Times New Roman"/>
+                <w:sz w:val="24"/>
+                <w:szCs w:val="24"/>
+              </w:rPr>
+            </w:pPr>
+            <w:r>
+              <w:rPr>
+                <w:rFonts w:ascii="Times New Roman" w:hAnsi="Times New Roman" w:cs="Times New Roman"/>
+                <w:sz w:val="24"/>
+                <w:szCs w:val="24"/>
+              </w:rPr>
+              <w:t>½</w:t>
+            </w:r>
+          </w:p>
+        </w:tc>
+        <w:tc>
+          <w:tcPr>
+            <w:tcW w:w="1447" w:type="dxa"/>
+          </w:tcPr>
+          <w:p>
+            <w:pPr>
+              <w:rPr>
+                <w:rFonts w:ascii="Times New Roman" w:hAnsi="Times New Roman" w:cs="Times New Roman"/>
+                <w:sz w:val="24"/>
+                <w:szCs w:val="24"/>
+              </w:rPr>
+            </w:pPr>
+            <w:r>
+              <w:rPr>
+                <w:rFonts w:ascii="Times New Roman" w:hAnsi="Times New Roman" w:cs="Times New Roman"/>
+                <w:sz w:val="24"/>
+                <w:szCs w:val="24"/>
+              </w:rPr>
+              <w:t>+</w:t>
+            </w:r>
+          </w:p>
+        </w:tc>
+        <w:tc>
+          <w:tcPr>
+            <w:tcW w:w="1603" w:type="dxa"/>
+          </w:tcPr>
+          <w:p>
+            <w:pPr>
+              <w:rPr>
+                <w:rFonts w:ascii="Times New Roman" w:hAnsi="Times New Roman" w:cs="Times New Roman"/>
+                <w:sz w:val="24"/>
+                <w:szCs w:val="24"/>
+              </w:rPr>
+            </w:pPr>
+            <w:r>
+              <w:rPr>
+                <w:rFonts w:ascii="Times New Roman" w:hAnsi="Times New Roman" w:cs="Times New Roman"/>
+                <w:sz w:val="24"/>
+                <w:szCs w:val="24"/>
+              </w:rPr>
+              <w:t>4/4</w:t>
+            </w:r>
+          </w:p>
+        </w:tc>
+        <w:tc>
+          <w:tcPr>
+            <w:tcW w:w="1675" w:type="dxa"/>
+          </w:tcPr>
+          <w:p>
+            <w:pPr>
+              <w:rPr>
+                <w:rFonts w:ascii="Times New Roman" w:hAnsi="Times New Roman" w:cs="Times New Roman"/>
+                <w:sz w:val="24"/>
+                <w:szCs w:val="24"/>
+              </w:rPr>
+            </w:pPr>
+            <w:r>
+              <w:rPr>
+                <w:rFonts w:ascii="Times New Roman" w:hAnsi="Times New Roman" w:cs="Times New Roman"/>
+                <w:sz w:val="24"/>
+                <w:szCs w:val="24"/>
+              </w:rPr>
+              <w:t>4/4</w:t>
+            </w:r>
+          </w:p>
+        </w:tc>
+        <w:tc>
+          <w:tcPr>
+            <w:tcW w:w="1603" w:type="dxa"/>
+          </w:tcPr>
+          <w:p>
+            <w:pPr>
+              <w:rPr>
+                <w:rFonts w:ascii="Times New Roman" w:hAnsi="Times New Roman" w:cs="Times New Roman"/>
+                <w:color w:val="92D050"/>
+                <w:sz w:val="24"/>
+                <w:szCs w:val="24"/>
+              </w:rPr>
+            </w:pPr>
+            <w:r>
+              <w:rPr>
+                <w:rFonts w:ascii="Times New Roman" w:hAnsi="Times New Roman" w:cs="Times New Roman"/>
+                <w:color w:val="92D050"/>
+                <w:sz w:val="24"/>
+                <w:szCs w:val="24"/>
+              </w:rPr>
+              <w:t>Pass</w:t>
+            </w:r>
+          </w:p>
+        </w:tc>
+      </w:tr>
+      <w:tr>
+        <w:tc>
+          <w:tcPr>
+            <w:tcW w:w="1511" w:type="dxa"/>
+          </w:tcPr>
+          <w:p>
+            <w:pPr>
+              <w:rPr>
+                <w:rFonts w:ascii="Times New Roman" w:hAnsi="Times New Roman" w:cs="Times New Roman"/>
+                <w:sz w:val="24"/>
+                <w:szCs w:val="24"/>
+              </w:rPr>
+            </w:pPr>
+            <w:r>
+              <w:rPr>
+                <w:rFonts w:ascii="Times New Roman" w:hAnsi="Times New Roman" w:cs="Times New Roman"/>
+                <w:sz w:val="24"/>
+                <w:szCs w:val="24"/>
+              </w:rPr>
+              <w:t>Error</w:t>
+            </w:r>
+          </w:p>
+        </w:tc>
+        <w:tc>
+          <w:tcPr>
+            <w:tcW w:w="1511" w:type="dxa"/>
+          </w:tcPr>
+          <w:p>
+            <w:pPr>
+              <w:rPr>
+                <w:rFonts w:ascii="Times New Roman" w:hAnsi="Times New Roman" w:cs="Times New Roman"/>
+                <w:sz w:val="24"/>
+                <w:szCs w:val="24"/>
+              </w:rPr>
+            </w:pPr>
+            <w:r>
+              <w:rPr>
+                <w:rFonts w:ascii="Times New Roman" w:hAnsi="Times New Roman" w:cs="Times New Roman"/>
+                <w:sz w:val="24"/>
+                <w:szCs w:val="24"/>
+              </w:rPr>
+              <w:t>-</w:t>
+            </w:r>
+          </w:p>
+        </w:tc>
+        <w:tc>
+          <w:tcPr>
+            <w:tcW w:w="1447" w:type="dxa"/>
+          </w:tcPr>
+          <w:p>
+            <w:pPr>
+              <w:rPr>
+                <w:rFonts w:ascii="Times New Roman" w:hAnsi="Times New Roman" w:cs="Times New Roman"/>
+                <w:sz w:val="24"/>
+                <w:szCs w:val="24"/>
+              </w:rPr>
+            </w:pPr>
+            <w:r>
+              <w:rPr>
+                <w:rFonts w:ascii="Times New Roman" w:hAnsi="Times New Roman" w:cs="Times New Roman"/>
+                <w:sz w:val="24"/>
+                <w:szCs w:val="24"/>
+              </w:rPr>
+              <w:t>-</w:t>
+            </w:r>
+          </w:p>
+        </w:tc>
+        <w:tc>
+          <w:tcPr>
+            <w:tcW w:w="1603" w:type="dxa"/>
+          </w:tcPr>
+          <w:p>
+            <w:pPr>
+              <w:rPr>
+                <w:rFonts w:ascii="Times New Roman" w:hAnsi="Times New Roman" w:cs="Times New Roman"/>
+                <w:sz w:val="24"/>
+                <w:szCs w:val="24"/>
+              </w:rPr>
+            </w:pPr>
+            <w:r>
+              <w:rPr>
+                <w:rFonts w:ascii="Times New Roman" w:hAnsi="Times New Roman" w:cs="Times New Roman"/>
+                <w:sz w:val="24"/>
+                <w:szCs w:val="24"/>
+              </w:rPr>
+              <w:t>-</w:t>
+            </w:r>
+          </w:p>
+        </w:tc>
+        <w:tc>
+          <w:tcPr>
+            <w:tcW w:w="1675" w:type="dxa"/>
+          </w:tcPr>
+          <w:p>
+            <w:pPr>
+              <w:rPr>
+                <w:rFonts w:ascii="Times New Roman" w:hAnsi="Times New Roman" w:cs="Times New Roman"/>
+                <w:sz w:val="24"/>
+                <w:szCs w:val="24"/>
+              </w:rPr>
+            </w:pPr>
+            <w:r>
+              <w:rPr>
+                <w:rFonts w:ascii="Times New Roman" w:hAnsi="Times New Roman" w:cs="Times New Roman"/>
+                <w:sz w:val="24"/>
+                <w:szCs w:val="24"/>
+              </w:rPr>
+              <w:t>-</w:t>
+            </w:r>
+          </w:p>
+        </w:tc>
+        <w:tc>
+          <w:tcPr>
+            <w:tcW w:w="1603" w:type="dxa"/>
+          </w:tcPr>
+          <w:p>
+            <w:pPr>
+              <w:rPr>
+                <w:rFonts w:ascii="Times New Roman" w:hAnsi="Times New Roman" w:cs="Times New Roman"/>
+                <w:sz w:val="24"/>
+                <w:szCs w:val="24"/>
+              </w:rPr>
+            </w:pPr>
+            <w:r>
+              <w:rPr>
+                <w:rFonts w:ascii="Times New Roman" w:hAnsi="Times New Roman" w:cs="Times New Roman"/>
+                <w:color w:val="FF0000"/>
+                <w:sz w:val="24"/>
+                <w:szCs w:val="24"/>
+              </w:rPr>
+              <w:t>Error</w:t>
+            </w:r>
+          </w:p>
+        </w:tc>
+      </w:tr>
+      <w:tr>
+        <w:tc>
+          <w:tcPr>
+            <w:tcW w:w="1511" w:type="dxa"/>
+          </w:tcPr>
+          <w:p>
+            <w:pPr>
+              <w:rPr>
+                <w:rFonts w:ascii="Times New Roman" w:hAnsi="Times New Roman" w:cs="Times New Roman"/>
+                <w:sz w:val="24"/>
+                <w:szCs w:val="24"/>
+              </w:rPr>
+            </w:pPr>
+            <w:r>
+              <w:rPr>
+                <w:rFonts w:ascii="Times New Roman" w:hAnsi="Times New Roman" w:cs="Times New Roman"/>
+                <w:sz w:val="24"/>
+                <w:szCs w:val="24"/>
+              </w:rPr>
+              <w:t>1/2</w:t>
+            </w:r>
+          </w:p>
+        </w:tc>
+        <w:tc>
+          <w:tcPr>
+            <w:tcW w:w="1511" w:type="dxa"/>
+          </w:tcPr>
+          <w:p>
+            <w:pPr>
+              <w:rPr>
+                <w:rFonts w:ascii="Times New Roman" w:hAnsi="Times New Roman" w:cs="Times New Roman"/>
+                <w:sz w:val="24"/>
+                <w:szCs w:val="24"/>
+              </w:rPr>
+            </w:pPr>
+            <w:r>
+              <w:rPr>
+                <w:rFonts w:ascii="Times New Roman" w:hAnsi="Times New Roman" w:cs="Times New Roman"/>
+                <w:sz w:val="24"/>
+                <w:szCs w:val="24"/>
+              </w:rPr>
+              <w:t>1/2</w:t>
+            </w:r>
+          </w:p>
+        </w:tc>
+        <w:tc>
+          <w:tcPr>
+            <w:tcW w:w="1447" w:type="dxa"/>
+          </w:tcPr>
+          <w:p>
+            <w:pPr>
+              <w:rPr>
+                <w:rFonts w:ascii="Times New Roman" w:hAnsi="Times New Roman" w:cs="Times New Roman"/>
+                <w:sz w:val="24"/>
+                <w:szCs w:val="24"/>
+              </w:rPr>
+            </w:pPr>
+            <w:r>
+              <w:rPr>
+                <w:rFonts w:ascii="Times New Roman" w:hAnsi="Times New Roman" w:cs="Times New Roman"/>
+                <w:sz w:val="24"/>
+                <w:szCs w:val="24"/>
+              </w:rPr>
+              <w:t>&lt;=</w:t>
+            </w:r>
+          </w:p>
+        </w:tc>
+        <w:tc>
+          <w:tcPr>
+            <w:tcW w:w="1603" w:type="dxa"/>
+          </w:tcPr>
+          <w:p>
+            <w:pPr>
+              <w:rPr>
+                <w:rFonts w:ascii="Times New Roman" w:hAnsi="Times New Roman" w:cs="Times New Roman"/>
+                <w:sz w:val="24"/>
+                <w:szCs w:val="24"/>
+              </w:rPr>
+            </w:pPr>
+            <w:r>
+              <w:rPr>
+                <w:rFonts w:ascii="Times New Roman" w:hAnsi="Times New Roman" w:cs="Times New Roman"/>
+                <w:sz w:val="24"/>
+                <w:szCs w:val="24"/>
+              </w:rPr>
+              <w:t>True</w:t>
+            </w:r>
+          </w:p>
+        </w:tc>
+        <w:tc>
+          <w:tcPr>
+            <w:tcW w:w="1675" w:type="dxa"/>
+          </w:tcPr>
+          <w:p>
+            <w:pPr>
+              <w:rPr>
+                <w:rFonts w:ascii="Times New Roman" w:hAnsi="Times New Roman" w:cs="Times New Roman"/>
+                <w:sz w:val="24"/>
+                <w:szCs w:val="24"/>
+              </w:rPr>
+            </w:pPr>
+            <w:r>
+              <w:rPr>
+                <w:rFonts w:ascii="Times New Roman" w:hAnsi="Times New Roman" w:cs="Times New Roman"/>
+                <w:sz w:val="24"/>
+                <w:szCs w:val="24"/>
+              </w:rPr>
+              <w:t>True</w:t>
+            </w:r>
+          </w:p>
+        </w:tc>
+        <w:tc>
+          <w:tcPr>
+            <w:tcW w:w="1603" w:type="dxa"/>
+          </w:tcPr>
+          <w:p>
+            <w:pPr>
+              <w:rPr>
+                <w:rFonts w:ascii="Times New Roman" w:hAnsi="Times New Roman" w:cs="Times New Roman"/>
+                <w:color w:val="92D050"/>
+                <w:sz w:val="24"/>
+                <w:szCs w:val="24"/>
+              </w:rPr>
+            </w:pPr>
+            <w:r>
+              <w:rPr>
+                <w:rFonts w:ascii="Times New Roman" w:hAnsi="Times New Roman" w:cs="Times New Roman"/>
+                <w:color w:val="92D050"/>
+                <w:sz w:val="24"/>
+                <w:szCs w:val="24"/>
+              </w:rPr>
+              <w:t>Pass</w:t>
+            </w:r>
+          </w:p>
+        </w:tc>
+      </w:tr>
+      <w:tr>
+        <w:tc>
+          <w:tcPr>
+            <w:tcW w:w="1511" w:type="dxa"/>
+          </w:tcPr>
+          <w:p>
+            <w:pPr>
+              <w:rPr>
+                <w:rFonts w:ascii="Times New Roman" w:hAnsi="Times New Roman" w:cs="Times New Roman"/>
+                <w:sz w:val="24"/>
+                <w:szCs w:val="24"/>
+              </w:rPr>
+            </w:pPr>
+            <w:r>
+              <w:rPr>
+                <w:rFonts w:ascii="Times New Roman" w:hAnsi="Times New Roman" w:cs="Times New Roman"/>
+                <w:sz w:val="24"/>
+                <w:szCs w:val="24"/>
+              </w:rPr>
+              <w:t>3/4</w:t>
+            </w:r>
+          </w:p>
+        </w:tc>
+        <w:tc>
+          <w:tcPr>
+            <w:tcW w:w="1511" w:type="dxa"/>
+          </w:tcPr>
+          <w:p>
+            <w:pPr>
+              <w:rPr>
+                <w:rFonts w:ascii="Times New Roman" w:hAnsi="Times New Roman" w:cs="Times New Roman"/>
+                <w:sz w:val="24"/>
+                <w:szCs w:val="24"/>
+              </w:rPr>
+            </w:pPr>
+            <w:r>
+              <w:rPr>
+                <w:rFonts w:ascii="Times New Roman" w:hAnsi="Times New Roman" w:cs="Times New Roman"/>
+                <w:sz w:val="24"/>
+                <w:szCs w:val="24"/>
+              </w:rPr>
+              <w:t>3/4</w:t>
+            </w:r>
+          </w:p>
+        </w:tc>
+        <w:tc>
+          <w:tcPr>
+            <w:tcW w:w="1447" w:type="dxa"/>
+          </w:tcPr>
+          <w:p>
+            <w:pPr>
+              <w:rPr>
+                <w:rFonts w:ascii="Times New Roman" w:hAnsi="Times New Roman" w:cs="Times New Roman"/>
+                <w:sz w:val="24"/>
+                <w:szCs w:val="24"/>
+              </w:rPr>
+            </w:pPr>
+            <w:r>
+              <w:rPr>
+                <w:rFonts w:ascii="Times New Roman" w:hAnsi="Times New Roman" w:cs="Times New Roman"/>
+                <w:sz w:val="24"/>
+                <w:szCs w:val="24"/>
+              </w:rPr>
+              <w:t>&lt;</w:t>
+            </w:r>
+          </w:p>
+        </w:tc>
+        <w:tc>
+          <w:tcPr>
+            <w:tcW w:w="1603" w:type="dxa"/>
+          </w:tcPr>
+          <w:p>
+            <w:pPr>
+              <w:rPr>
+                <w:rFonts w:ascii="Times New Roman" w:hAnsi="Times New Roman" w:cs="Times New Roman"/>
+                <w:sz w:val="24"/>
+                <w:szCs w:val="24"/>
+              </w:rPr>
+            </w:pPr>
+            <w:r>
+              <w:rPr>
+                <w:rFonts w:ascii="Times New Roman" w:hAnsi="Times New Roman" w:cs="Times New Roman"/>
+                <w:sz w:val="24"/>
+                <w:szCs w:val="24"/>
+              </w:rPr>
+              <w:t>False</w:t>
+            </w:r>
+          </w:p>
+        </w:tc>
+        <w:tc>
+          <w:tcPr>
+            <w:tcW w:w="1675" w:type="dxa"/>
+          </w:tcPr>
+          <w:p>
+            <w:pPr>
+              <w:rPr>
+                <w:rFonts w:ascii="Times New Roman" w:hAnsi="Times New Roman" w:cs="Times New Roman"/>
+                <w:sz w:val="24"/>
+                <w:szCs w:val="24"/>
+              </w:rPr>
+            </w:pPr>
+            <w:r>
+              <w:rPr>
+                <w:rFonts w:ascii="Times New Roman" w:hAnsi="Times New Roman" w:cs="Times New Roman"/>
+                <w:sz w:val="24"/>
+                <w:szCs w:val="24"/>
+              </w:rPr>
+              <w:t>False</w:t>
+            </w:r>
+          </w:p>
+        </w:tc>
+        <w:tc>
+          <w:tcPr>
+            <w:tcW w:w="1603" w:type="dxa"/>
+          </w:tcPr>
+          <w:p>
+            <w:pPr>
+              <w:rPr>
+                <w:rFonts w:ascii="Times New Roman" w:hAnsi="Times New Roman" w:cs="Times New Roman"/>
+                <w:color w:val="92D050"/>
+                <w:sz w:val="24"/>
+                <w:szCs w:val="24"/>
+              </w:rPr>
+            </w:pPr>
+            <w:r>
+              <w:rPr>
+                <w:rFonts w:ascii="Times New Roman" w:hAnsi="Times New Roman" w:cs="Times New Roman"/>
+                <w:color w:val="92D050"/>
+                <w:sz w:val="24"/>
+                <w:szCs w:val="24"/>
+              </w:rPr>
+              <w:t>Pass</w:t>
+            </w:r>
+          </w:p>
+        </w:tc>
+      </w:tr>
+      <w:tr>
+        <w:tc>
+          <w:tcPr>
+            <w:tcW w:w="1511" w:type="dxa"/>
+          </w:tcPr>
+          <w:p>
+            <w:pPr>
+              <w:rPr>
+                <w:rFonts w:ascii="Times New Roman" w:hAnsi="Times New Roman" w:cs="Times New Roman"/>
+                <w:sz w:val="24"/>
+                <w:szCs w:val="24"/>
+              </w:rPr>
+            </w:pPr>
+            <w:r>
+              <w:rPr>
+                <w:rFonts w:ascii="Times New Roman" w:hAnsi="Times New Roman" w:cs="Times New Roman"/>
+                <w:sz w:val="24"/>
+                <w:szCs w:val="24"/>
+              </w:rPr>
+              <w:t>11/22</w:t>
+            </w:r>
+          </w:p>
+        </w:tc>
+        <w:tc>
+          <w:tcPr>
+            <w:tcW w:w="1511" w:type="dxa"/>
+          </w:tcPr>
+          <w:p>
+            <w:pPr>
+              <w:rPr>
+                <w:rFonts w:ascii="Times New Roman" w:hAnsi="Times New Roman" w:cs="Times New Roman"/>
+                <w:sz w:val="24"/>
+                <w:szCs w:val="24"/>
+              </w:rPr>
+            </w:pPr>
+            <w:r>
+              <w:rPr>
+                <w:rFonts w:ascii="Times New Roman" w:hAnsi="Times New Roman" w:cs="Times New Roman"/>
+                <w:sz w:val="24"/>
+                <w:szCs w:val="24"/>
+              </w:rPr>
+              <w:t>22/44</w:t>
+            </w:r>
+          </w:p>
+        </w:tc>
+        <w:tc>
+          <w:tcPr>
+            <w:tcW w:w="1447" w:type="dxa"/>
+          </w:tcPr>
+          <w:p>
+            <w:pPr>
+              <w:rPr>
+                <w:rFonts w:ascii="Times New Roman" w:hAnsi="Times New Roman" w:cs="Times New Roman"/>
+                <w:sz w:val="24"/>
+                <w:szCs w:val="24"/>
+              </w:rPr>
+            </w:pPr>
+            <w:r>
+              <w:rPr>
+                <w:rFonts w:ascii="Times New Roman" w:hAnsi="Times New Roman" w:cs="Times New Roman"/>
+                <w:sz w:val="24"/>
+                <w:szCs w:val="24"/>
+              </w:rPr>
+              <w:t>isExact</w:t>
+            </w:r>
+          </w:p>
+        </w:tc>
+        <w:tc>
+          <w:tcPr>
+            <w:tcW w:w="1603" w:type="dxa"/>
+          </w:tcPr>
+          <w:p>
+            <w:pPr>
+              <w:rPr>
+                <w:rFonts w:ascii="Times New Roman" w:hAnsi="Times New Roman" w:cs="Times New Roman"/>
+                <w:sz w:val="24"/>
+                <w:szCs w:val="24"/>
+              </w:rPr>
+            </w:pPr>
+            <w:r>
+              <w:rPr>
+                <w:rFonts w:ascii="Times New Roman" w:hAnsi="Times New Roman" w:cs="Times New Roman"/>
+                <w:sz w:val="24"/>
+                <w:szCs w:val="24"/>
+              </w:rPr>
+              <w:t>False</w:t>
+            </w:r>
+          </w:p>
+        </w:tc>
+        <w:tc>
+          <w:tcPr>
+            <w:tcW w:w="1675" w:type="dxa"/>
+          </w:tcPr>
+          <w:p>
+            <w:pPr>
+              <w:rPr>
+                <w:rFonts w:ascii="Times New Roman" w:hAnsi="Times New Roman" w:cs="Times New Roman"/>
+                <w:sz w:val="24"/>
+                <w:szCs w:val="24"/>
+              </w:rPr>
+            </w:pPr>
+            <w:r>
+              <w:rPr>
+                <w:rFonts w:ascii="Times New Roman" w:hAnsi="Times New Roman" w:cs="Times New Roman"/>
+                <w:sz w:val="24"/>
+                <w:szCs w:val="24"/>
+              </w:rPr>
+              <w:t>False</w:t>
+            </w:r>
+          </w:p>
+        </w:tc>
+        <w:tc>
+          <w:tcPr>
+            <w:tcW w:w="1603" w:type="dxa"/>
+          </w:tcPr>
+          <w:p>
+            <w:pPr>
+              <w:rPr>
+                <w:rFonts w:ascii="Times New Roman" w:hAnsi="Times New Roman" w:cs="Times New Roman"/>
+                <w:color w:val="92D050"/>
+                <w:sz w:val="24"/>
+                <w:szCs w:val="24"/>
+              </w:rPr>
+            </w:pPr>
+            <w:r>
+              <w:rPr>
+                <w:rFonts w:ascii="Times New Roman" w:hAnsi="Times New Roman" w:cs="Times New Roman"/>
+                <w:color w:val="92D050"/>
+                <w:sz w:val="24"/>
+                <w:szCs w:val="24"/>
+              </w:rPr>
+              <w:t>Pass</w:t>
+            </w:r>
+          </w:p>
+        </w:tc>
+      </w:tr>
+      <w:tr>
+        <w:tc>
+          <w:tcPr>
+            <w:tcW w:w="1511" w:type="dxa"/>
+          </w:tcPr>
+          <w:p>
+            <w:pPr>
+              <w:rPr>
+                <w:rFonts w:ascii="Times New Roman" w:hAnsi="Times New Roman" w:cs="Times New Roman"/>
+                <w:sz w:val="24"/>
+                <w:szCs w:val="24"/>
+              </w:rPr>
+            </w:pPr>
+            <w:r>
+              <w:rPr>
+                <w:rFonts w:ascii="Times New Roman" w:hAnsi="Times New Roman" w:cs="Times New Roman"/>
+                <w:sz w:val="24"/>
+                <w:szCs w:val="24"/>
+              </w:rPr>
+              <w:t>11/22</w:t>
+            </w:r>
+          </w:p>
+        </w:tc>
+        <w:tc>
+          <w:tcPr>
+            <w:tcW w:w="1511" w:type="dxa"/>
+          </w:tcPr>
+          <w:p>
+            <w:pPr>
+              <w:rPr>
+                <w:rFonts w:ascii="Times New Roman" w:hAnsi="Times New Roman" w:cs="Times New Roman"/>
+                <w:sz w:val="24"/>
+                <w:szCs w:val="24"/>
+              </w:rPr>
+            </w:pPr>
+            <w:r>
+              <w:rPr>
+                <w:rFonts w:ascii="Times New Roman" w:hAnsi="Times New Roman" w:cs="Times New Roman"/>
+                <w:sz w:val="24"/>
+                <w:szCs w:val="24"/>
+              </w:rPr>
+              <w:t>22/44</w:t>
+            </w:r>
+          </w:p>
+        </w:tc>
+        <w:tc>
+          <w:tcPr>
+            <w:tcW w:w="1447" w:type="dxa"/>
+          </w:tcPr>
+          <w:p>
+            <w:pPr>
+              <w:rPr>
+                <w:rFonts w:ascii="Times New Roman" w:hAnsi="Times New Roman" w:cs="Times New Roman"/>
+                <w:sz w:val="24"/>
+                <w:szCs w:val="24"/>
+              </w:rPr>
+            </w:pPr>
+            <w:r>
+              <w:rPr>
+                <w:rFonts w:ascii="Times New Roman" w:hAnsi="Times New Roman" w:cs="Times New Roman"/>
+                <w:sz w:val="24"/>
+                <w:szCs w:val="24"/>
+              </w:rPr>
+              <w:t>==</w:t>
+            </w:r>
+          </w:p>
+        </w:tc>
+        <w:tc>
+          <w:tcPr>
+            <w:tcW w:w="1603" w:type="dxa"/>
+          </w:tcPr>
+          <w:p>
+            <w:pPr>
+              <w:rPr>
+                <w:rFonts w:ascii="Times New Roman" w:hAnsi="Times New Roman" w:cs="Times New Roman"/>
+                <w:sz w:val="24"/>
+                <w:szCs w:val="24"/>
+              </w:rPr>
+            </w:pPr>
+            <w:r>
+              <w:rPr>
+                <w:rFonts w:ascii="Times New Roman" w:hAnsi="Times New Roman" w:cs="Times New Roman"/>
+                <w:sz w:val="24"/>
+                <w:szCs w:val="24"/>
+              </w:rPr>
+              <w:t>True</w:t>
+            </w:r>
+          </w:p>
+        </w:tc>
+        <w:tc>
+          <w:tcPr>
+            <w:tcW w:w="1675" w:type="dxa"/>
+          </w:tcPr>
+          <w:p>
+            <w:pPr>
+              <w:rPr>
+                <w:rFonts w:ascii="Times New Roman" w:hAnsi="Times New Roman" w:cs="Times New Roman"/>
+                <w:sz w:val="24"/>
+                <w:szCs w:val="24"/>
+              </w:rPr>
+            </w:pPr>
+            <w:r>
+              <w:rPr>
+                <w:rFonts w:ascii="Times New Roman" w:hAnsi="Times New Roman" w:cs="Times New Roman"/>
+                <w:sz w:val="24"/>
+                <w:szCs w:val="24"/>
+              </w:rPr>
+              <w:t>True</w:t>
+            </w:r>
+          </w:p>
+        </w:tc>
+        <w:tc>
+          <w:tcPr>
+            <w:tcW w:w="1603" w:type="dxa"/>
+          </w:tcPr>
+          <w:p>
+            <w:pPr>
+              <w:rPr>
+                <w:rFonts w:ascii="Times New Roman" w:hAnsi="Times New Roman" w:cs="Times New Roman"/>
+                <w:color w:val="92D050"/>
+                <w:sz w:val="24"/>
+                <w:szCs w:val="24"/>
+              </w:rPr>
+            </w:pPr>
+            <w:r>
+              <w:rPr>
+                <w:rFonts w:ascii="Times New Roman" w:hAnsi="Times New Roman" w:cs="Times New Roman"/>
+                <w:color w:val="92D050"/>
+                <w:sz w:val="24"/>
+                <w:szCs w:val="24"/>
+              </w:rPr>
+              <w:t>Pass</w:t>
+            </w:r>
+          </w:p>
+        </w:tc>
+      </w:tr>
+    </w:tbl>
+    <w:p>
+      <w:pPr>
+        <w:rPr>
+          <w:rFonts w:ascii="Times New Roman" w:hAnsi="Times New Roman" w:cs="Times New Roman"/>
+          <w:sz w:val="24"/>
+          <w:szCs w:val="24"/>
+        </w:rPr>
+      </w:pPr>
     </w:p>
     <w:sectPr>
       <w:headerReference w:type="default" r:id="rId7"/>
@@ -1511,6 +3845,25 @@
       <w:contextualSpacing/>
     </w:pPr>
   </w:style>
+  <w:style w:type="table" w:styleId="TableGrid">
+    <w:name w:val="Table Grid"/>
+    <w:basedOn w:val="TableNormal"/>
+    <w:uiPriority w:val="39"/>
+    <w:rsid w:val="00717F50"/>
+    <w:pPr>
+      <w:spacing w:after="0" w:line="240" w:lineRule="auto"/>
+    </w:pPr>
+    <w:tblPr>
+      <w:tblBorders>
+        <w:top w:val="single" w:sz="4" w:space="0" w:color="auto"/>
+        <w:left w:val="single" w:sz="4" w:space="0" w:color="auto"/>
+        <w:bottom w:val="single" w:sz="4" w:space="0" w:color="auto"/>
+        <w:right w:val="single" w:sz="4" w:space="0" w:color="auto"/>
+        <w:insideH w:val="single" w:sz="4" w:space="0" w:color="auto"/>
+        <w:insideV w:val="single" w:sz="4" w:space="0" w:color="auto"/>
+      </w:tblBorders>
+    </w:tblPr>
+  </w:style>
 </w:styles>
 </file>
 

</xml_diff>